<commit_message>
changes to .pdf on document
</commit_message>
<xml_diff>
--- a/documentation/Project2-P1&2-Report.docx
+++ b/documentation/Project2-P1&2-Report.docx
@@ -1,6 +1,6 @@
 
 <file path=word/document.xml><?xml version="1.0" encoding="utf-8"?>
-<w:document xmlns:ve="http://schemas.openxmlformats.org/markup-compatibility/2006" xmlns:o="urn:schemas-microsoft-com:office:office" xmlns:r="http://schemas.openxmlformats.org/officeDocument/2006/relationships" xmlns:m="http://schemas.openxmlformats.org/officeDocument/2006/math" xmlns:v="urn:schemas-microsoft-com:vml" xmlns:wp="http://schemas.openxmlformats.org/drawingml/2006/wordprocessingDrawing" xmlns:w10="urn:schemas-microsoft-com:office:word" xmlns:w="http://schemas.openxmlformats.org/wordprocessingml/2006/main" xmlns:wne="http://schemas.microsoft.com/office/word/2006/wordml">
+<w:document xmlns:wpc="http://schemas.microsoft.com/office/word/2010/wordprocessingCanvas" xmlns:mc="http://schemas.openxmlformats.org/markup-compatibility/2006" xmlns:o="urn:schemas-microsoft-com:office:office" xmlns:r="http://schemas.openxmlformats.org/officeDocument/2006/relationships" xmlns:m="http://schemas.openxmlformats.org/officeDocument/2006/math" xmlns:v="urn:schemas-microsoft-com:vml" xmlns:wp14="http://schemas.microsoft.com/office/word/2010/wordprocessingDrawing" xmlns:wp="http://schemas.openxmlformats.org/drawingml/2006/wordprocessingDrawing" xmlns:w10="urn:schemas-microsoft-com:office:word" xmlns:w="http://schemas.openxmlformats.org/wordprocessingml/2006/main" xmlns:w14="http://schemas.microsoft.com/office/word/2010/wordml" xmlns:w15="http://schemas.microsoft.com/office/word/2012/wordml" xmlns:wpg="http://schemas.microsoft.com/office/word/2010/wordprocessingGroup" xmlns:wpi="http://schemas.microsoft.com/office/word/2010/wordprocessingInk" xmlns:wne="http://schemas.microsoft.com/office/word/2006/wordml" xmlns:wps="http://schemas.microsoft.com/office/word/2010/wordprocessingShape" mc:Ignorable="w14 w15 wp14">
   <w:body>
     <w:p>
       <w:pPr>
@@ -216,7 +216,16 @@
           <w:rFonts w:ascii="Times New Roman" w:hAnsi="Times New Roman" w:cs="Times New Roman"/>
           <w:sz w:val="24"/>
         </w:rPr>
-        <w:t xml:space="preserve">All rentals are divided into two types – daily and weekly, hence they are added as disjoint subclasses that have their own attribute NoOfDays and NoOfWeeks, respectively. Since ReturnDate can be calculated from StartDate and NoOfDays (or NoOfWeeks), it is a derived attribute. Another attribute, named Availability, </w:t>
+        <w:t>All rentals are divided into two types – daily and weekly, hence they are added as disjoint subclasses that have their own attribute NoOfDays and NoOfWeeks, respectively. Since ReturnDate can be calculated from StartDate and NoOfDays (or NoOfWeeks), it is a derived attribute. Another attribute, named Av</w:t>
+      </w:r>
+      <w:bookmarkStart w:id="0" w:name="_GoBack"/>
+      <w:bookmarkEnd w:id="0"/>
+      <w:r>
+        <w:rPr>
+          <w:rFonts w:ascii="Times New Roman" w:hAnsi="Times New Roman" w:cs="Times New Roman"/>
+          <w:sz w:val="24"/>
+        </w:rPr>
+        <w:t xml:space="preserve">ailability, </w:t>
       </w:r>
       <w:r>
         <w:rPr>
@@ -266,7 +275,7 @@
           <w:i/>
           <w:sz w:val="24"/>
         </w:rPr>
-        <w:t>see EER Diagram.png</w:t>
+        <w:t>see EER Diagram.pdf</w:t>
       </w:r>
       <w:r>
         <w:rPr>
@@ -374,7 +383,15 @@
           <w:i/>
           <w:sz w:val="24"/>
         </w:rPr>
-        <w:t>see EER Schema to Relational Schema.png</w:t>
+        <w:t>see EER</w:t>
+      </w:r>
+      <w:r>
+        <w:rPr>
+          <w:rFonts w:ascii="Times New Roman" w:hAnsi="Times New Roman" w:cs="Times New Roman"/>
+          <w:i/>
+          <w:sz w:val="24"/>
+        </w:rPr>
+        <w:t xml:space="preserve"> Schema to Relational Schema.pdf</w:t>
       </w:r>
       <w:r>
         <w:rPr>
@@ -410,8 +427,8 @@
 </file>
 
 <file path=word/numbering.xml><?xml version="1.0" encoding="utf-8"?>
-<w:numbering xmlns:ve="http://schemas.openxmlformats.org/markup-compatibility/2006" xmlns:o="urn:schemas-microsoft-com:office:office" xmlns:r="http://schemas.openxmlformats.org/officeDocument/2006/relationships" xmlns:m="http://schemas.openxmlformats.org/officeDocument/2006/math" xmlns:v="urn:schemas-microsoft-com:vml" xmlns:wp="http://schemas.openxmlformats.org/drawingml/2006/wordprocessingDrawing" xmlns:w10="urn:schemas-microsoft-com:office:word" xmlns:w="http://schemas.openxmlformats.org/wordprocessingml/2006/main" xmlns:wne="http://schemas.microsoft.com/office/word/2006/wordml">
-  <w:abstractNum w:abstractNumId="0">
+<w:numbering xmlns:wpc="http://schemas.microsoft.com/office/word/2010/wordprocessingCanvas" xmlns:mc="http://schemas.openxmlformats.org/markup-compatibility/2006" xmlns:o="urn:schemas-microsoft-com:office:office" xmlns:r="http://schemas.openxmlformats.org/officeDocument/2006/relationships" xmlns:m="http://schemas.openxmlformats.org/officeDocument/2006/math" xmlns:v="urn:schemas-microsoft-com:vml" xmlns:wp14="http://schemas.microsoft.com/office/word/2010/wordprocessingDrawing" xmlns:wp="http://schemas.openxmlformats.org/drawingml/2006/wordprocessingDrawing" xmlns:w10="urn:schemas-microsoft-com:office:word" xmlns:w="http://schemas.openxmlformats.org/wordprocessingml/2006/main" xmlns:w14="http://schemas.microsoft.com/office/word/2010/wordml" xmlns:w15="http://schemas.microsoft.com/office/word/2012/wordml" xmlns:wpg="http://schemas.microsoft.com/office/word/2010/wordprocessingGroup" xmlns:wpi="http://schemas.microsoft.com/office/word/2010/wordprocessingInk" xmlns:wne="http://schemas.microsoft.com/office/word/2006/wordml" xmlns:wps="http://schemas.microsoft.com/office/word/2010/wordprocessingShape" mc:Ignorable="w14 w15 wp14">
+  <w:abstractNum w:abstractNumId="0" w15:restartNumberingAfterBreak="0">
     <w:nsid w:val="76BF612C"/>
     <w:multiLevelType w:val="hybridMultilevel"/>
     <w:tmpl w:val="1B3E92B6"/>
@@ -531,7 +548,7 @@
 </file>
 
 <file path=word/styles.xml><?xml version="1.0" encoding="utf-8"?>
-<w:styles xmlns:r="http://schemas.openxmlformats.org/officeDocument/2006/relationships" xmlns:w="http://schemas.openxmlformats.org/wordprocessingml/2006/main">
+<w:styles xmlns:mc="http://schemas.openxmlformats.org/markup-compatibility/2006" xmlns:r="http://schemas.openxmlformats.org/officeDocument/2006/relationships" xmlns:w="http://schemas.openxmlformats.org/wordprocessingml/2006/main" xmlns:w14="http://schemas.microsoft.com/office/word/2010/wordml" xmlns:w15="http://schemas.microsoft.com/office/word/2012/wordml" mc:Ignorable="w14 w15">
   <w:docDefaults>
     <w:rPrDefault>
       <w:rPr>
@@ -544,144 +561,378 @@
     </w:rPrDefault>
     <w:pPrDefault/>
   </w:docDefaults>
-  <w:latentStyles w:defLockedState="0" w:defUIPriority="99" w:defSemiHidden="1" w:defUnhideWhenUsed="1" w:defQFormat="0" w:count="267">
-    <w:lsdException w:name="Normal" w:semiHidden="0" w:uiPriority="0" w:unhideWhenUsed="0" w:qFormat="1"/>
-    <w:lsdException w:name="heading 1" w:semiHidden="0" w:uiPriority="9" w:unhideWhenUsed="0" w:qFormat="1"/>
-    <w:lsdException w:name="heading 2" w:uiPriority="9" w:qFormat="1"/>
-    <w:lsdException w:name="heading 3" w:uiPriority="9" w:qFormat="1"/>
-    <w:lsdException w:name="heading 4" w:uiPriority="9" w:qFormat="1"/>
-    <w:lsdException w:name="heading 5" w:uiPriority="9" w:qFormat="1"/>
-    <w:lsdException w:name="heading 6" w:uiPriority="9" w:qFormat="1"/>
-    <w:lsdException w:name="heading 7" w:uiPriority="9" w:qFormat="1"/>
-    <w:lsdException w:name="heading 8" w:uiPriority="9" w:qFormat="1"/>
-    <w:lsdException w:name="heading 9" w:uiPriority="9" w:qFormat="1"/>
-    <w:lsdException w:name="toc 1" w:uiPriority="39"/>
-    <w:lsdException w:name="toc 2" w:uiPriority="39"/>
-    <w:lsdException w:name="toc 3" w:uiPriority="39"/>
-    <w:lsdException w:name="toc 4" w:uiPriority="39"/>
-    <w:lsdException w:name="toc 5" w:uiPriority="39"/>
-    <w:lsdException w:name="toc 6" w:uiPriority="39"/>
-    <w:lsdException w:name="toc 7" w:uiPriority="39"/>
-    <w:lsdException w:name="toc 8" w:uiPriority="39"/>
-    <w:lsdException w:name="toc 9" w:uiPriority="39"/>
-    <w:lsdException w:name="caption" w:uiPriority="35" w:qFormat="1"/>
-    <w:lsdException w:name="Title" w:semiHidden="0" w:uiPriority="10" w:unhideWhenUsed="0" w:qFormat="1"/>
-    <w:lsdException w:name="Default Paragraph Font" w:uiPriority="1"/>
-    <w:lsdException w:name="Subtitle" w:semiHidden="0" w:uiPriority="11" w:unhideWhenUsed="0" w:qFormat="1"/>
-    <w:lsdException w:name="Strong" w:semiHidden="0" w:uiPriority="22" w:unhideWhenUsed="0" w:qFormat="1"/>
-    <w:lsdException w:name="Emphasis" w:semiHidden="0" w:uiPriority="20" w:unhideWhenUsed="0" w:qFormat="1"/>
-    <w:lsdException w:name="Table Grid" w:semiHidden="0" w:uiPriority="59" w:unhideWhenUsed="0"/>
-    <w:lsdException w:name="Placeholder Text" w:unhideWhenUsed="0"/>
-    <w:lsdException w:name="No Spacing" w:semiHidden="0" w:uiPriority="1" w:unhideWhenUsed="0" w:qFormat="1"/>
-    <w:lsdException w:name="Light Shading" w:semiHidden="0" w:uiPriority="60" w:unhideWhenUsed="0"/>
-    <w:lsdException w:name="Light List" w:semiHidden="0" w:uiPriority="61" w:unhideWhenUsed="0"/>
-    <w:lsdException w:name="Light Grid" w:semiHidden="0" w:uiPriority="62" w:unhideWhenUsed="0"/>
-    <w:lsdException w:name="Medium Shading 1" w:semiHidden="0" w:uiPriority="63" w:unhideWhenUsed="0"/>
-    <w:lsdException w:name="Medium Shading 2" w:semiHidden="0" w:uiPriority="64" w:unhideWhenUsed="0"/>
-    <w:lsdException w:name="Medium List 1" w:semiHidden="0" w:uiPriority="65" w:unhideWhenUsed="0"/>
-    <w:lsdException w:name="Medium List 2" w:semiHidden="0" w:uiPriority="66" w:unhideWhenUsed="0"/>
-    <w:lsdException w:name="Medium Grid 1" w:semiHidden="0" w:uiPriority="67" w:unhideWhenUsed="0"/>
-    <w:lsdException w:name="Medium Grid 2" w:semiHidden="0" w:uiPriority="68" w:unhideWhenUsed="0"/>
-    <w:lsdException w:name="Medium Grid 3" w:semiHidden="0" w:uiPriority="69" w:unhideWhenUsed="0"/>
-    <w:lsdException w:name="Dark List" w:semiHidden="0" w:uiPriority="70" w:unhideWhenUsed="0"/>
-    <w:lsdException w:name="Colorful Shading" w:semiHidden="0" w:uiPriority="71" w:unhideWhenUsed="0"/>
-    <w:lsdException w:name="Colorful List" w:semiHidden="0" w:uiPriority="72" w:unhideWhenUsed="0"/>
-    <w:lsdException w:name="Colorful Grid" w:semiHidden="0" w:uiPriority="73" w:unhideWhenUsed="0"/>
-    <w:lsdException w:name="Light Shading Accent 1" w:semiHidden="0" w:uiPriority="60" w:unhideWhenUsed="0"/>
-    <w:lsdException w:name="Light List Accent 1" w:semiHidden="0" w:uiPriority="61" w:unhideWhenUsed="0"/>
-    <w:lsdException w:name="Light Grid Accent 1" w:semiHidden="0" w:uiPriority="62" w:unhideWhenUsed="0"/>
-    <w:lsdException w:name="Medium Shading 1 Accent 1" w:semiHidden="0" w:uiPriority="63" w:unhideWhenUsed="0"/>
-    <w:lsdException w:name="Medium Shading 2 Accent 1" w:semiHidden="0" w:uiPriority="64" w:unhideWhenUsed="0"/>
-    <w:lsdException w:name="Medium List 1 Accent 1" w:semiHidden="0" w:uiPriority="65" w:unhideWhenUsed="0"/>
-    <w:lsdException w:name="Revision" w:unhideWhenUsed="0"/>
-    <w:lsdException w:name="List Paragraph" w:semiHidden="0" w:uiPriority="34" w:unhideWhenUsed="0" w:qFormat="1"/>
-    <w:lsdException w:name="Quote" w:semiHidden="0" w:uiPriority="29" w:unhideWhenUsed="0" w:qFormat="1"/>
-    <w:lsdException w:name="Intense Quote" w:semiHidden="0" w:uiPriority="30" w:unhideWhenUsed="0" w:qFormat="1"/>
-    <w:lsdException w:name="Medium List 2 Accent 1" w:semiHidden="0" w:uiPriority="66" w:unhideWhenUsed="0"/>
-    <w:lsdException w:name="Medium Grid 1 Accent 1" w:semiHidden="0" w:uiPriority="67" w:unhideWhenUsed="0"/>
-    <w:lsdException w:name="Medium Grid 2 Accent 1" w:semiHidden="0" w:uiPriority="68" w:unhideWhenUsed="0"/>
-    <w:lsdException w:name="Medium Grid 3 Accent 1" w:semiHidden="0" w:uiPriority="69" w:unhideWhenUsed="0"/>
-    <w:lsdException w:name="Dark List Accent 1" w:semiHidden="0" w:uiPriority="70" w:unhideWhenUsed="0"/>
-    <w:lsdException w:name="Colorful Shading Accent 1" w:semiHidden="0" w:uiPriority="71" w:unhideWhenUsed="0"/>
-    <w:lsdException w:name="Colorful List Accent 1" w:semiHidden="0" w:uiPriority="72" w:unhideWhenUsed="0"/>
-    <w:lsdException w:name="Colorful Grid Accent 1" w:semiHidden="0" w:uiPriority="73" w:unhideWhenUsed="0"/>
-    <w:lsdException w:name="Light Shading Accent 2" w:semiHidden="0" w:uiPriority="60" w:unhideWhenUsed="0"/>
-    <w:lsdException w:name="Light List Accent 2" w:semiHidden="0" w:uiPriority="61" w:unhideWhenUsed="0"/>
-    <w:lsdException w:name="Light Grid Accent 2" w:semiHidden="0" w:uiPriority="62" w:unhideWhenUsed="0"/>
-    <w:lsdException w:name="Medium Shading 1 Accent 2" w:semiHidden="0" w:uiPriority="63" w:unhideWhenUsed="0"/>
-    <w:lsdException w:name="Medium Shading 2 Accent 2" w:semiHidden="0" w:uiPriority="64" w:unhideWhenUsed="0"/>
-    <w:lsdException w:name="Medium List 1 Accent 2" w:semiHidden="0" w:uiPriority="65" w:unhideWhenUsed="0"/>
-    <w:lsdException w:name="Medium List 2 Accent 2" w:semiHidden="0" w:uiPriority="66" w:unhideWhenUsed="0"/>
-    <w:lsdException w:name="Medium Grid 1 Accent 2" w:semiHidden="0" w:uiPriority="67" w:unhideWhenUsed="0"/>
-    <w:lsdException w:name="Medium Grid 2 Accent 2" w:semiHidden="0" w:uiPriority="68" w:unhideWhenUsed="0"/>
-    <w:lsdException w:name="Medium Grid 3 Accent 2" w:semiHidden="0" w:uiPriority="69" w:unhideWhenUsed="0"/>
-    <w:lsdException w:name="Dark List Accent 2" w:semiHidden="0" w:uiPriority="70" w:unhideWhenUsed="0"/>
-    <w:lsdException w:name="Colorful Shading Accent 2" w:semiHidden="0" w:uiPriority="71" w:unhideWhenUsed="0"/>
-    <w:lsdException w:name="Colorful List Accent 2" w:semiHidden="0" w:uiPriority="72" w:unhideWhenUsed="0"/>
-    <w:lsdException w:name="Colorful Grid Accent 2" w:semiHidden="0" w:uiPriority="73" w:unhideWhenUsed="0"/>
-    <w:lsdException w:name="Light Shading Accent 3" w:semiHidden="0" w:uiPriority="60" w:unhideWhenUsed="0"/>
-    <w:lsdException w:name="Light List Accent 3" w:semiHidden="0" w:uiPriority="61" w:unhideWhenUsed="0"/>
-    <w:lsdException w:name="Light Grid Accent 3" w:semiHidden="0" w:uiPriority="62" w:unhideWhenUsed="0"/>
-    <w:lsdException w:name="Medium Shading 1 Accent 3" w:semiHidden="0" w:uiPriority="63" w:unhideWhenUsed="0"/>
-    <w:lsdException w:name="Medium Shading 2 Accent 3" w:semiHidden="0" w:uiPriority="64" w:unhideWhenUsed="0"/>
-    <w:lsdException w:name="Medium List 1 Accent 3" w:semiHidden="0" w:uiPriority="65" w:unhideWhenUsed="0"/>
-    <w:lsdException w:name="Medium List 2 Accent 3" w:semiHidden="0" w:uiPriority="66" w:unhideWhenUsed="0"/>
-    <w:lsdException w:name="Medium Grid 1 Accent 3" w:semiHidden="0" w:uiPriority="67" w:unhideWhenUsed="0"/>
-    <w:lsdException w:name="Medium Grid 2 Accent 3" w:semiHidden="0" w:uiPriority="68" w:unhideWhenUsed="0"/>
-    <w:lsdException w:name="Medium Grid 3 Accent 3" w:semiHidden="0" w:uiPriority="69" w:unhideWhenUsed="0"/>
-    <w:lsdException w:name="Dark List Accent 3" w:semiHidden="0" w:uiPriority="70" w:unhideWhenUsed="0"/>
-    <w:lsdException w:name="Colorful Shading Accent 3" w:semiHidden="0" w:uiPriority="71" w:unhideWhenUsed="0"/>
-    <w:lsdException w:name="Colorful List Accent 3" w:semiHidden="0" w:uiPriority="72" w:unhideWhenUsed="0"/>
-    <w:lsdException w:name="Colorful Grid Accent 3" w:semiHidden="0" w:uiPriority="73" w:unhideWhenUsed="0"/>
-    <w:lsdException w:name="Light Shading Accent 4" w:semiHidden="0" w:uiPriority="60" w:unhideWhenUsed="0"/>
-    <w:lsdException w:name="Light List Accent 4" w:semiHidden="0" w:uiPriority="61" w:unhideWhenUsed="0"/>
-    <w:lsdException w:name="Light Grid Accent 4" w:semiHidden="0" w:uiPriority="62" w:unhideWhenUsed="0"/>
-    <w:lsdException w:name="Medium Shading 1 Accent 4" w:semiHidden="0" w:uiPriority="63" w:unhideWhenUsed="0"/>
-    <w:lsdException w:name="Medium Shading 2 Accent 4" w:semiHidden="0" w:uiPriority="64" w:unhideWhenUsed="0"/>
-    <w:lsdException w:name="Medium List 1 Accent 4" w:semiHidden="0" w:uiPriority="65" w:unhideWhenUsed="0"/>
-    <w:lsdException w:name="Medium List 2 Accent 4" w:semiHidden="0" w:uiPriority="66" w:unhideWhenUsed="0"/>
-    <w:lsdException w:name="Medium Grid 1 Accent 4" w:semiHidden="0" w:uiPriority="67" w:unhideWhenUsed="0"/>
-    <w:lsdException w:name="Medium Grid 2 Accent 4" w:semiHidden="0" w:uiPriority="68" w:unhideWhenUsed="0"/>
-    <w:lsdException w:name="Medium Grid 3 Accent 4" w:semiHidden="0" w:uiPriority="69" w:unhideWhenUsed="0"/>
-    <w:lsdException w:name="Dark List Accent 4" w:semiHidden="0" w:uiPriority="70" w:unhideWhenUsed="0"/>
-    <w:lsdException w:name="Colorful Shading Accent 4" w:semiHidden="0" w:uiPriority="71" w:unhideWhenUsed="0"/>
-    <w:lsdException w:name="Colorful List Accent 4" w:semiHidden="0" w:uiPriority="72" w:unhideWhenUsed="0"/>
-    <w:lsdException w:name="Colorful Grid Accent 4" w:semiHidden="0" w:uiPriority="73" w:unhideWhenUsed="0"/>
-    <w:lsdException w:name="Light Shading Accent 5" w:semiHidden="0" w:uiPriority="60" w:unhideWhenUsed="0"/>
-    <w:lsdException w:name="Light List Accent 5" w:semiHidden="0" w:uiPriority="61" w:unhideWhenUsed="0"/>
-    <w:lsdException w:name="Light Grid Accent 5" w:semiHidden="0" w:uiPriority="62" w:unhideWhenUsed="0"/>
-    <w:lsdException w:name="Medium Shading 1 Accent 5" w:semiHidden="0" w:uiPriority="63" w:unhideWhenUsed="0"/>
-    <w:lsdException w:name="Medium Shading 2 Accent 5" w:semiHidden="0" w:uiPriority="64" w:unhideWhenUsed="0"/>
-    <w:lsdException w:name="Medium List 1 Accent 5" w:semiHidden="0" w:uiPriority="65" w:unhideWhenUsed="0"/>
-    <w:lsdException w:name="Medium List 2 Accent 5" w:semiHidden="0" w:uiPriority="66" w:unhideWhenUsed="0"/>
-    <w:lsdException w:name="Medium Grid 1 Accent 5" w:semiHidden="0" w:uiPriority="67" w:unhideWhenUsed="0"/>
-    <w:lsdException w:name="Medium Grid 2 Accent 5" w:semiHidden="0" w:uiPriority="68" w:unhideWhenUsed="0"/>
-    <w:lsdException w:name="Medium Grid 3 Accent 5" w:semiHidden="0" w:uiPriority="69" w:unhideWhenUsed="0"/>
-    <w:lsdException w:name="Dark List Accent 5" w:semiHidden="0" w:uiPriority="70" w:unhideWhenUsed="0"/>
-    <w:lsdException w:name="Colorful Shading Accent 5" w:semiHidden="0" w:uiPriority="71" w:unhideWhenUsed="0"/>
-    <w:lsdException w:name="Colorful List Accent 5" w:semiHidden="0" w:uiPriority="72" w:unhideWhenUsed="0"/>
-    <w:lsdException w:name="Colorful Grid Accent 5" w:semiHidden="0" w:uiPriority="73" w:unhideWhenUsed="0"/>
-    <w:lsdException w:name="Light Shading Accent 6" w:semiHidden="0" w:uiPriority="60" w:unhideWhenUsed="0"/>
-    <w:lsdException w:name="Light List Accent 6" w:semiHidden="0" w:uiPriority="61" w:unhideWhenUsed="0"/>
-    <w:lsdException w:name="Light Grid Accent 6" w:semiHidden="0" w:uiPriority="62" w:unhideWhenUsed="0"/>
-    <w:lsdException w:name="Medium Shading 1 Accent 6" w:semiHidden="0" w:uiPriority="63" w:unhideWhenUsed="0"/>
-    <w:lsdException w:name="Medium Shading 2 Accent 6" w:semiHidden="0" w:uiPriority="64" w:unhideWhenUsed="0"/>
-    <w:lsdException w:name="Medium List 1 Accent 6" w:semiHidden="0" w:uiPriority="65" w:unhideWhenUsed="0"/>
-    <w:lsdException w:name="Medium List 2 Accent 6" w:semiHidden="0" w:uiPriority="66" w:unhideWhenUsed="0"/>
-    <w:lsdException w:name="Medium Grid 1 Accent 6" w:semiHidden="0" w:uiPriority="67" w:unhideWhenUsed="0"/>
-    <w:lsdException w:name="Medium Grid 2 Accent 6" w:semiHidden="0" w:uiPriority="68" w:unhideWhenUsed="0"/>
-    <w:lsdException w:name="Medium Grid 3 Accent 6" w:semiHidden="0" w:uiPriority="69" w:unhideWhenUsed="0"/>
-    <w:lsdException w:name="Dark List Accent 6" w:semiHidden="0" w:uiPriority="70" w:unhideWhenUsed="0"/>
-    <w:lsdException w:name="Colorful Shading Accent 6" w:semiHidden="0" w:uiPriority="71" w:unhideWhenUsed="0"/>
-    <w:lsdException w:name="Colorful List Accent 6" w:semiHidden="0" w:uiPriority="72" w:unhideWhenUsed="0"/>
-    <w:lsdException w:name="Colorful Grid Accent 6" w:semiHidden="0" w:uiPriority="73" w:unhideWhenUsed="0"/>
-    <w:lsdException w:name="Subtle Emphasis" w:semiHidden="0" w:uiPriority="19" w:unhideWhenUsed="0" w:qFormat="1"/>
-    <w:lsdException w:name="Intense Emphasis" w:semiHidden="0" w:uiPriority="21" w:unhideWhenUsed="0" w:qFormat="1"/>
-    <w:lsdException w:name="Subtle Reference" w:semiHidden="0" w:uiPriority="31" w:unhideWhenUsed="0" w:qFormat="1"/>
-    <w:lsdException w:name="Intense Reference" w:semiHidden="0" w:uiPriority="32" w:unhideWhenUsed="0" w:qFormat="1"/>
-    <w:lsdException w:name="Book Title" w:semiHidden="0" w:uiPriority="33" w:unhideWhenUsed="0" w:qFormat="1"/>
-    <w:lsdException w:name="Bibliography" w:uiPriority="37"/>
-    <w:lsdException w:name="TOC Heading" w:uiPriority="39" w:qFormat="1"/>
+  <w:latentStyles w:defLockedState="0" w:defUIPriority="99" w:defSemiHidden="0" w:defUnhideWhenUsed="0" w:defQFormat="0" w:count="371">
+    <w:lsdException w:name="Normal" w:uiPriority="0" w:qFormat="1"/>
+    <w:lsdException w:name="heading 1" w:uiPriority="9" w:qFormat="1"/>
+    <w:lsdException w:name="heading 2" w:semiHidden="1" w:uiPriority="9" w:unhideWhenUsed="1" w:qFormat="1"/>
+    <w:lsdException w:name="heading 3" w:semiHidden="1" w:uiPriority="9" w:unhideWhenUsed="1" w:qFormat="1"/>
+    <w:lsdException w:name="heading 4" w:semiHidden="1" w:uiPriority="9" w:unhideWhenUsed="1" w:qFormat="1"/>
+    <w:lsdException w:name="heading 5" w:semiHidden="1" w:uiPriority="9" w:unhideWhenUsed="1" w:qFormat="1"/>
+    <w:lsdException w:name="heading 6" w:semiHidden="1" w:uiPriority="9" w:unhideWhenUsed="1" w:qFormat="1"/>
+    <w:lsdException w:name="heading 7" w:semiHidden="1" w:uiPriority="9" w:unhideWhenUsed="1" w:qFormat="1"/>
+    <w:lsdException w:name="heading 8" w:semiHidden="1" w:uiPriority="9" w:unhideWhenUsed="1" w:qFormat="1"/>
+    <w:lsdException w:name="heading 9" w:semiHidden="1" w:uiPriority="9" w:unhideWhenUsed="1" w:qFormat="1"/>
+    <w:lsdException w:name="index 1" w:semiHidden="1" w:unhideWhenUsed="1"/>
+    <w:lsdException w:name="index 2" w:semiHidden="1" w:unhideWhenUsed="1"/>
+    <w:lsdException w:name="index 3" w:semiHidden="1" w:unhideWhenUsed="1"/>
+    <w:lsdException w:name="index 4" w:semiHidden="1" w:unhideWhenUsed="1"/>
+    <w:lsdException w:name="index 5" w:semiHidden="1" w:unhideWhenUsed="1"/>
+    <w:lsdException w:name="index 6" w:semiHidden="1" w:unhideWhenUsed="1"/>
+    <w:lsdException w:name="index 7" w:semiHidden="1" w:unhideWhenUsed="1"/>
+    <w:lsdException w:name="index 8" w:semiHidden="1" w:unhideWhenUsed="1"/>
+    <w:lsdException w:name="index 9" w:semiHidden="1" w:unhideWhenUsed="1"/>
+    <w:lsdException w:name="toc 1" w:semiHidden="1" w:uiPriority="39" w:unhideWhenUsed="1"/>
+    <w:lsdException w:name="toc 2" w:semiHidden="1" w:uiPriority="39" w:unhideWhenUsed="1"/>
+    <w:lsdException w:name="toc 3" w:semiHidden="1" w:uiPriority="39" w:unhideWhenUsed="1"/>
+    <w:lsdException w:name="toc 4" w:semiHidden="1" w:uiPriority="39" w:unhideWhenUsed="1"/>
+    <w:lsdException w:name="toc 5" w:semiHidden="1" w:uiPriority="39" w:unhideWhenUsed="1"/>
+    <w:lsdException w:name="toc 6" w:semiHidden="1" w:uiPriority="39" w:unhideWhenUsed="1"/>
+    <w:lsdException w:name="toc 7" w:semiHidden="1" w:uiPriority="39" w:unhideWhenUsed="1"/>
+    <w:lsdException w:name="toc 8" w:semiHidden="1" w:uiPriority="39" w:unhideWhenUsed="1"/>
+    <w:lsdException w:name="toc 9" w:semiHidden="1" w:uiPriority="39" w:unhideWhenUsed="1"/>
+    <w:lsdException w:name="Normal Indent" w:semiHidden="1" w:unhideWhenUsed="1"/>
+    <w:lsdException w:name="footnote text" w:semiHidden="1" w:unhideWhenUsed="1"/>
+    <w:lsdException w:name="annotation text" w:semiHidden="1" w:unhideWhenUsed="1"/>
+    <w:lsdException w:name="header" w:semiHidden="1" w:unhideWhenUsed="1"/>
+    <w:lsdException w:name="footer" w:semiHidden="1" w:unhideWhenUsed="1"/>
+    <w:lsdException w:name="index heading" w:semiHidden="1" w:unhideWhenUsed="1"/>
+    <w:lsdException w:name="caption" w:semiHidden="1" w:uiPriority="35" w:unhideWhenUsed="1" w:qFormat="1"/>
+    <w:lsdException w:name="table of figures" w:semiHidden="1" w:unhideWhenUsed="1"/>
+    <w:lsdException w:name="envelope address" w:semiHidden="1" w:unhideWhenUsed="1"/>
+    <w:lsdException w:name="envelope return" w:semiHidden="1" w:unhideWhenUsed="1"/>
+    <w:lsdException w:name="footnote reference" w:semiHidden="1" w:unhideWhenUsed="1"/>
+    <w:lsdException w:name="annotation reference" w:semiHidden="1" w:unhideWhenUsed="1"/>
+    <w:lsdException w:name="line number" w:semiHidden="1" w:unhideWhenUsed="1"/>
+    <w:lsdException w:name="page number" w:semiHidden="1" w:unhideWhenUsed="1"/>
+    <w:lsdException w:name="endnote reference" w:semiHidden="1" w:unhideWhenUsed="1"/>
+    <w:lsdException w:name="endnote text" w:semiHidden="1" w:unhideWhenUsed="1"/>
+    <w:lsdException w:name="table of authorities" w:semiHidden="1" w:unhideWhenUsed="1"/>
+    <w:lsdException w:name="macro" w:semiHidden="1" w:unhideWhenUsed="1"/>
+    <w:lsdException w:name="toa heading" w:semiHidden="1" w:unhideWhenUsed="1"/>
+    <w:lsdException w:name="List" w:semiHidden="1" w:unhideWhenUsed="1"/>
+    <w:lsdException w:name="List Bullet" w:semiHidden="1" w:unhideWhenUsed="1"/>
+    <w:lsdException w:name="List Number" w:semiHidden="1" w:unhideWhenUsed="1"/>
+    <w:lsdException w:name="List 2" w:semiHidden="1" w:unhideWhenUsed="1"/>
+    <w:lsdException w:name="List 3" w:semiHidden="1" w:unhideWhenUsed="1"/>
+    <w:lsdException w:name="List 4" w:semiHidden="1" w:unhideWhenUsed="1"/>
+    <w:lsdException w:name="List 5" w:semiHidden="1" w:unhideWhenUsed="1"/>
+    <w:lsdException w:name="List Bullet 2" w:semiHidden="1" w:unhideWhenUsed="1"/>
+    <w:lsdException w:name="List Bullet 3" w:semiHidden="1" w:unhideWhenUsed="1"/>
+    <w:lsdException w:name="List Bullet 4" w:semiHidden="1" w:unhideWhenUsed="1"/>
+    <w:lsdException w:name="List Bullet 5" w:semiHidden="1" w:unhideWhenUsed="1"/>
+    <w:lsdException w:name="List Number 2" w:semiHidden="1" w:unhideWhenUsed="1"/>
+    <w:lsdException w:name="List Number 3" w:semiHidden="1" w:unhideWhenUsed="1"/>
+    <w:lsdException w:name="List Number 4" w:semiHidden="1" w:unhideWhenUsed="1"/>
+    <w:lsdException w:name="List Number 5" w:semiHidden="1" w:unhideWhenUsed="1"/>
+    <w:lsdException w:name="Title" w:uiPriority="10" w:qFormat="1"/>
+    <w:lsdException w:name="Closing" w:semiHidden="1" w:unhideWhenUsed="1"/>
+    <w:lsdException w:name="Signature" w:semiHidden="1" w:unhideWhenUsed="1"/>
+    <w:lsdException w:name="Default Paragraph Font" w:semiHidden="1" w:uiPriority="1" w:unhideWhenUsed="1"/>
+    <w:lsdException w:name="Body Text" w:semiHidden="1" w:unhideWhenUsed="1"/>
+    <w:lsdException w:name="Body Text Indent" w:semiHidden="1" w:unhideWhenUsed="1"/>
+    <w:lsdException w:name="List Continue" w:semiHidden="1" w:unhideWhenUsed="1"/>
+    <w:lsdException w:name="List Continue 2" w:semiHidden="1" w:unhideWhenUsed="1"/>
+    <w:lsdException w:name="List Continue 3" w:semiHidden="1" w:unhideWhenUsed="1"/>
+    <w:lsdException w:name="List Continue 4" w:semiHidden="1" w:unhideWhenUsed="1"/>
+    <w:lsdException w:name="List Continue 5" w:semiHidden="1" w:unhideWhenUsed="1"/>
+    <w:lsdException w:name="Message Header" w:semiHidden="1" w:unhideWhenUsed="1"/>
+    <w:lsdException w:name="Subtitle" w:uiPriority="11" w:qFormat="1"/>
+    <w:lsdException w:name="Salutation" w:semiHidden="1" w:unhideWhenUsed="1"/>
+    <w:lsdException w:name="Date" w:semiHidden="1" w:unhideWhenUsed="1"/>
+    <w:lsdException w:name="Body Text First Indent" w:semiHidden="1" w:unhideWhenUsed="1"/>
+    <w:lsdException w:name="Body Text First Indent 2" w:semiHidden="1" w:unhideWhenUsed="1"/>
+    <w:lsdException w:name="Note Heading" w:semiHidden="1" w:unhideWhenUsed="1"/>
+    <w:lsdException w:name="Body Text 2" w:semiHidden="1" w:unhideWhenUsed="1"/>
+    <w:lsdException w:name="Body Text 3" w:semiHidden="1" w:unhideWhenUsed="1"/>
+    <w:lsdException w:name="Body Text Indent 2" w:semiHidden="1" w:unhideWhenUsed="1"/>
+    <w:lsdException w:name="Body Text Indent 3" w:semiHidden="1" w:unhideWhenUsed="1"/>
+    <w:lsdException w:name="Block Text" w:semiHidden="1" w:unhideWhenUsed="1"/>
+    <w:lsdException w:name="Hyperlink" w:semiHidden="1" w:unhideWhenUsed="1"/>
+    <w:lsdException w:name="FollowedHyperlink" w:semiHidden="1" w:unhideWhenUsed="1"/>
+    <w:lsdException w:name="Strong" w:uiPriority="22" w:qFormat="1"/>
+    <w:lsdException w:name="Emphasis" w:uiPriority="20" w:qFormat="1"/>
+    <w:lsdException w:name="Document Map" w:semiHidden="1" w:unhideWhenUsed="1"/>
+    <w:lsdException w:name="Plain Text" w:semiHidden="1" w:unhideWhenUsed="1"/>
+    <w:lsdException w:name="E-mail Signature" w:semiHidden="1" w:unhideWhenUsed="1"/>
+    <w:lsdException w:name="HTML Top of Form" w:semiHidden="1" w:unhideWhenUsed="1"/>
+    <w:lsdException w:name="HTML Bottom of Form" w:semiHidden="1" w:unhideWhenUsed="1"/>
+    <w:lsdException w:name="Normal (Web)" w:semiHidden="1" w:unhideWhenUsed="1"/>
+    <w:lsdException w:name="HTML Acronym" w:semiHidden="1" w:unhideWhenUsed="1"/>
+    <w:lsdException w:name="HTML Address" w:semiHidden="1" w:unhideWhenUsed="1"/>
+    <w:lsdException w:name="HTML Cite" w:semiHidden="1" w:unhideWhenUsed="1"/>
+    <w:lsdException w:name="HTML Code" w:semiHidden="1" w:unhideWhenUsed="1"/>
+    <w:lsdException w:name="HTML Definition" w:semiHidden="1" w:unhideWhenUsed="1"/>
+    <w:lsdException w:name="HTML Keyboard" w:semiHidden="1" w:unhideWhenUsed="1"/>
+    <w:lsdException w:name="HTML Preformatted" w:semiHidden="1" w:unhideWhenUsed="1"/>
+    <w:lsdException w:name="HTML Sample" w:semiHidden="1" w:unhideWhenUsed="1"/>
+    <w:lsdException w:name="HTML Typewriter" w:semiHidden="1" w:unhideWhenUsed="1"/>
+    <w:lsdException w:name="HTML Variable" w:semiHidden="1" w:unhideWhenUsed="1"/>
+    <w:lsdException w:name="Normal Table" w:semiHidden="1" w:unhideWhenUsed="1"/>
+    <w:lsdException w:name="annotation subject" w:semiHidden="1" w:unhideWhenUsed="1"/>
+    <w:lsdException w:name="No List" w:semiHidden="1" w:unhideWhenUsed="1"/>
+    <w:lsdException w:name="Outline List 1" w:semiHidden="1" w:unhideWhenUsed="1"/>
+    <w:lsdException w:name="Outline List 2" w:semiHidden="1" w:unhideWhenUsed="1"/>
+    <w:lsdException w:name="Outline List 3" w:semiHidden="1" w:unhideWhenUsed="1"/>
+    <w:lsdException w:name="Table Simple 1" w:semiHidden="1" w:unhideWhenUsed="1"/>
+    <w:lsdException w:name="Table Simple 2" w:semiHidden="1" w:unhideWhenUsed="1"/>
+    <w:lsdException w:name="Table Simple 3" w:semiHidden="1" w:unhideWhenUsed="1"/>
+    <w:lsdException w:name="Table Classic 1" w:semiHidden="1" w:unhideWhenUsed="1"/>
+    <w:lsdException w:name="Table Classic 2" w:semiHidden="1" w:unhideWhenUsed="1"/>
+    <w:lsdException w:name="Table Classic 3" w:semiHidden="1" w:unhideWhenUsed="1"/>
+    <w:lsdException w:name="Table Classic 4" w:semiHidden="1" w:unhideWhenUsed="1"/>
+    <w:lsdException w:name="Table Colorful 1" w:semiHidden="1" w:unhideWhenUsed="1"/>
+    <w:lsdException w:name="Table Colorful 2" w:semiHidden="1" w:unhideWhenUsed="1"/>
+    <w:lsdException w:name="Table Colorful 3" w:semiHidden="1" w:unhideWhenUsed="1"/>
+    <w:lsdException w:name="Table Columns 1" w:semiHidden="1" w:unhideWhenUsed="1"/>
+    <w:lsdException w:name="Table Columns 2" w:semiHidden="1" w:unhideWhenUsed="1"/>
+    <w:lsdException w:name="Table Columns 3" w:semiHidden="1" w:unhideWhenUsed="1"/>
+    <w:lsdException w:name="Table Columns 4" w:semiHidden="1" w:unhideWhenUsed="1"/>
+    <w:lsdException w:name="Table Columns 5" w:semiHidden="1" w:unhideWhenUsed="1"/>
+    <w:lsdException w:name="Table Grid 1" w:semiHidden="1" w:unhideWhenUsed="1"/>
+    <w:lsdException w:name="Table Grid 2" w:semiHidden="1" w:unhideWhenUsed="1"/>
+    <w:lsdException w:name="Table Grid 3" w:semiHidden="1" w:unhideWhenUsed="1"/>
+    <w:lsdException w:name="Table Grid 4" w:semiHidden="1" w:unhideWhenUsed="1"/>
+    <w:lsdException w:name="Table Grid 5" w:semiHidden="1" w:unhideWhenUsed="1"/>
+    <w:lsdException w:name="Table Grid 6" w:semiHidden="1" w:unhideWhenUsed="1"/>
+    <w:lsdException w:name="Table Grid 7" w:semiHidden="1" w:unhideWhenUsed="1"/>
+    <w:lsdException w:name="Table Grid 8" w:semiHidden="1" w:unhideWhenUsed="1"/>
+    <w:lsdException w:name="Table List 1" w:semiHidden="1" w:unhideWhenUsed="1"/>
+    <w:lsdException w:name="Table List 2" w:semiHidden="1" w:unhideWhenUsed="1"/>
+    <w:lsdException w:name="Table List 3" w:semiHidden="1" w:unhideWhenUsed="1"/>
+    <w:lsdException w:name="Table List 4" w:semiHidden="1" w:unhideWhenUsed="1"/>
+    <w:lsdException w:name="Table List 5" w:semiHidden="1" w:unhideWhenUsed="1"/>
+    <w:lsdException w:name="Table List 6" w:semiHidden="1" w:unhideWhenUsed="1"/>
+    <w:lsdException w:name="Table List 7" w:semiHidden="1" w:unhideWhenUsed="1"/>
+    <w:lsdException w:name="Table List 8" w:semiHidden="1" w:unhideWhenUsed="1"/>
+    <w:lsdException w:name="Table 3D effects 1" w:semiHidden="1" w:unhideWhenUsed="1"/>
+    <w:lsdException w:name="Table 3D effects 2" w:semiHidden="1" w:unhideWhenUsed="1"/>
+    <w:lsdException w:name="Table 3D effects 3" w:semiHidden="1" w:unhideWhenUsed="1"/>
+    <w:lsdException w:name="Table Contemporary" w:semiHidden="1" w:unhideWhenUsed="1"/>
+    <w:lsdException w:name="Table Elegant" w:semiHidden="1" w:unhideWhenUsed="1"/>
+    <w:lsdException w:name="Table Professional" w:semiHidden="1" w:unhideWhenUsed="1"/>
+    <w:lsdException w:name="Table Subtle 1" w:semiHidden="1" w:unhideWhenUsed="1"/>
+    <w:lsdException w:name="Table Subtle 2" w:semiHidden="1" w:unhideWhenUsed="1"/>
+    <w:lsdException w:name="Table Web 1" w:semiHidden="1" w:unhideWhenUsed="1"/>
+    <w:lsdException w:name="Table Web 2" w:semiHidden="1" w:unhideWhenUsed="1"/>
+    <w:lsdException w:name="Table Web 3" w:semiHidden="1" w:unhideWhenUsed="1"/>
+    <w:lsdException w:name="Balloon Text" w:semiHidden="1" w:unhideWhenUsed="1"/>
+    <w:lsdException w:name="Table Grid" w:uiPriority="59"/>
+    <w:lsdException w:name="Table Theme" w:semiHidden="1" w:unhideWhenUsed="1"/>
+    <w:lsdException w:name="Placeholder Text" w:semiHidden="1"/>
+    <w:lsdException w:name="No Spacing" w:uiPriority="1" w:qFormat="1"/>
+    <w:lsdException w:name="Light Shading" w:uiPriority="60"/>
+    <w:lsdException w:name="Light List" w:uiPriority="61"/>
+    <w:lsdException w:name="Light Grid" w:uiPriority="62"/>
+    <w:lsdException w:name="Medium Shading 1" w:uiPriority="63"/>
+    <w:lsdException w:name="Medium Shading 2" w:uiPriority="64"/>
+    <w:lsdException w:name="Medium List 1" w:uiPriority="65"/>
+    <w:lsdException w:name="Medium List 2" w:uiPriority="66"/>
+    <w:lsdException w:name="Medium Grid 1" w:uiPriority="67"/>
+    <w:lsdException w:name="Medium Grid 2" w:uiPriority="68"/>
+    <w:lsdException w:name="Medium Grid 3" w:uiPriority="69"/>
+    <w:lsdException w:name="Dark List" w:uiPriority="70"/>
+    <w:lsdException w:name="Colorful Shading" w:uiPriority="71"/>
+    <w:lsdException w:name="Colorful List" w:uiPriority="72"/>
+    <w:lsdException w:name="Colorful Grid" w:uiPriority="73"/>
+    <w:lsdException w:name="Light Shading Accent 1" w:uiPriority="60"/>
+    <w:lsdException w:name="Light List Accent 1" w:uiPriority="61"/>
+    <w:lsdException w:name="Light Grid Accent 1" w:uiPriority="62"/>
+    <w:lsdException w:name="Medium Shading 1 Accent 1" w:uiPriority="63"/>
+    <w:lsdException w:name="Medium Shading 2 Accent 1" w:uiPriority="64"/>
+    <w:lsdException w:name="Medium List 1 Accent 1" w:uiPriority="65"/>
+    <w:lsdException w:name="Revision" w:semiHidden="1"/>
+    <w:lsdException w:name="List Paragraph" w:uiPriority="34" w:qFormat="1"/>
+    <w:lsdException w:name="Quote" w:uiPriority="29" w:qFormat="1"/>
+    <w:lsdException w:name="Intense Quote" w:uiPriority="30" w:qFormat="1"/>
+    <w:lsdException w:name="Medium List 2 Accent 1" w:uiPriority="66"/>
+    <w:lsdException w:name="Medium Grid 1 Accent 1" w:uiPriority="67"/>
+    <w:lsdException w:name="Medium Grid 2 Accent 1" w:uiPriority="68"/>
+    <w:lsdException w:name="Medium Grid 3 Accent 1" w:uiPriority="69"/>
+    <w:lsdException w:name="Dark List Accent 1" w:uiPriority="70"/>
+    <w:lsdException w:name="Colorful Shading Accent 1" w:uiPriority="71"/>
+    <w:lsdException w:name="Colorful List Accent 1" w:uiPriority="72"/>
+    <w:lsdException w:name="Colorful Grid Accent 1" w:uiPriority="73"/>
+    <w:lsdException w:name="Light Shading Accent 2" w:uiPriority="60"/>
+    <w:lsdException w:name="Light List Accent 2" w:uiPriority="61"/>
+    <w:lsdException w:name="Light Grid Accent 2" w:uiPriority="62"/>
+    <w:lsdException w:name="Medium Shading 1 Accent 2" w:uiPriority="63"/>
+    <w:lsdException w:name="Medium Shading 2 Accent 2" w:uiPriority="64"/>
+    <w:lsdException w:name="Medium List 1 Accent 2" w:uiPriority="65"/>
+    <w:lsdException w:name="Medium List 2 Accent 2" w:uiPriority="66"/>
+    <w:lsdException w:name="Medium Grid 1 Accent 2" w:uiPriority="67"/>
+    <w:lsdException w:name="Medium Grid 2 Accent 2" w:uiPriority="68"/>
+    <w:lsdException w:name="Medium Grid 3 Accent 2" w:uiPriority="69"/>
+    <w:lsdException w:name="Dark List Accent 2" w:uiPriority="70"/>
+    <w:lsdException w:name="Colorful Shading Accent 2" w:uiPriority="71"/>
+    <w:lsdException w:name="Colorful List Accent 2" w:uiPriority="72"/>
+    <w:lsdException w:name="Colorful Grid Accent 2" w:uiPriority="73"/>
+    <w:lsdException w:name="Light Shading Accent 3" w:uiPriority="60"/>
+    <w:lsdException w:name="Light List Accent 3" w:uiPriority="61"/>
+    <w:lsdException w:name="Light Grid Accent 3" w:uiPriority="62"/>
+    <w:lsdException w:name="Medium Shading 1 Accent 3" w:uiPriority="63"/>
+    <w:lsdException w:name="Medium Shading 2 Accent 3" w:uiPriority="64"/>
+    <w:lsdException w:name="Medium List 1 Accent 3" w:uiPriority="65"/>
+    <w:lsdException w:name="Medium List 2 Accent 3" w:uiPriority="66"/>
+    <w:lsdException w:name="Medium Grid 1 Accent 3" w:uiPriority="67"/>
+    <w:lsdException w:name="Medium Grid 2 Accent 3" w:uiPriority="68"/>
+    <w:lsdException w:name="Medium Grid 3 Accent 3" w:uiPriority="69"/>
+    <w:lsdException w:name="Dark List Accent 3" w:uiPriority="70"/>
+    <w:lsdException w:name="Colorful Shading Accent 3" w:uiPriority="71"/>
+    <w:lsdException w:name="Colorful List Accent 3" w:uiPriority="72"/>
+    <w:lsdException w:name="Colorful Grid Accent 3" w:uiPriority="73"/>
+    <w:lsdException w:name="Light Shading Accent 4" w:uiPriority="60"/>
+    <w:lsdException w:name="Light List Accent 4" w:uiPriority="61"/>
+    <w:lsdException w:name="Light Grid Accent 4" w:uiPriority="62"/>
+    <w:lsdException w:name="Medium Shading 1 Accent 4" w:uiPriority="63"/>
+    <w:lsdException w:name="Medium Shading 2 Accent 4" w:uiPriority="64"/>
+    <w:lsdException w:name="Medium List 1 Accent 4" w:uiPriority="65"/>
+    <w:lsdException w:name="Medium List 2 Accent 4" w:uiPriority="66"/>
+    <w:lsdException w:name="Medium Grid 1 Accent 4" w:uiPriority="67"/>
+    <w:lsdException w:name="Medium Grid 2 Accent 4" w:uiPriority="68"/>
+    <w:lsdException w:name="Medium Grid 3 Accent 4" w:uiPriority="69"/>
+    <w:lsdException w:name="Dark List Accent 4" w:uiPriority="70"/>
+    <w:lsdException w:name="Colorful Shading Accent 4" w:uiPriority="71"/>
+    <w:lsdException w:name="Colorful List Accent 4" w:uiPriority="72"/>
+    <w:lsdException w:name="Colorful Grid Accent 4" w:uiPriority="73"/>
+    <w:lsdException w:name="Light Shading Accent 5" w:uiPriority="60"/>
+    <w:lsdException w:name="Light List Accent 5" w:uiPriority="61"/>
+    <w:lsdException w:name="Light Grid Accent 5" w:uiPriority="62"/>
+    <w:lsdException w:name="Medium Shading 1 Accent 5" w:uiPriority="63"/>
+    <w:lsdException w:name="Medium Shading 2 Accent 5" w:uiPriority="64"/>
+    <w:lsdException w:name="Medium List 1 Accent 5" w:uiPriority="65"/>
+    <w:lsdException w:name="Medium List 2 Accent 5" w:uiPriority="66"/>
+    <w:lsdException w:name="Medium Grid 1 Accent 5" w:uiPriority="67"/>
+    <w:lsdException w:name="Medium Grid 2 Accent 5" w:uiPriority="68"/>
+    <w:lsdException w:name="Medium Grid 3 Accent 5" w:uiPriority="69"/>
+    <w:lsdException w:name="Dark List Accent 5" w:uiPriority="70"/>
+    <w:lsdException w:name="Colorful Shading Accent 5" w:uiPriority="71"/>
+    <w:lsdException w:name="Colorful List Accent 5" w:uiPriority="72"/>
+    <w:lsdException w:name="Colorful Grid Accent 5" w:uiPriority="73"/>
+    <w:lsdException w:name="Light Shading Accent 6" w:uiPriority="60"/>
+    <w:lsdException w:name="Light List Accent 6" w:uiPriority="61"/>
+    <w:lsdException w:name="Light Grid Accent 6" w:uiPriority="62"/>
+    <w:lsdException w:name="Medium Shading 1 Accent 6" w:uiPriority="63"/>
+    <w:lsdException w:name="Medium Shading 2 Accent 6" w:uiPriority="64"/>
+    <w:lsdException w:name="Medium List 1 Accent 6" w:uiPriority="65"/>
+    <w:lsdException w:name="Medium List 2 Accent 6" w:uiPriority="66"/>
+    <w:lsdException w:name="Medium Grid 1 Accent 6" w:uiPriority="67"/>
+    <w:lsdException w:name="Medium Grid 2 Accent 6" w:uiPriority="68"/>
+    <w:lsdException w:name="Medium Grid 3 Accent 6" w:uiPriority="69"/>
+    <w:lsdException w:name="Dark List Accent 6" w:uiPriority="70"/>
+    <w:lsdException w:name="Colorful Shading Accent 6" w:uiPriority="71"/>
+    <w:lsdException w:name="Colorful List Accent 6" w:uiPriority="72"/>
+    <w:lsdException w:name="Colorful Grid Accent 6" w:uiPriority="73"/>
+    <w:lsdException w:name="Subtle Emphasis" w:uiPriority="19" w:qFormat="1"/>
+    <w:lsdException w:name="Intense Emphasis" w:uiPriority="21" w:qFormat="1"/>
+    <w:lsdException w:name="Subtle Reference" w:uiPriority="31" w:qFormat="1"/>
+    <w:lsdException w:name="Intense Reference" w:uiPriority="32" w:qFormat="1"/>
+    <w:lsdException w:name="Book Title" w:uiPriority="33" w:qFormat="1"/>
+    <w:lsdException w:name="Bibliography" w:semiHidden="1" w:uiPriority="37" w:unhideWhenUsed="1"/>
+    <w:lsdException w:name="TOC Heading" w:semiHidden="1" w:uiPriority="39" w:unhideWhenUsed="1" w:qFormat="1"/>
+    <w:lsdException w:name="Plain Table 1" w:uiPriority="41"/>
+    <w:lsdException w:name="Plain Table 2" w:uiPriority="42"/>
+    <w:lsdException w:name="Plain Table 3" w:uiPriority="43"/>
+    <w:lsdException w:name="Plain Table 4" w:uiPriority="44"/>
+    <w:lsdException w:name="Plain Table 5" w:uiPriority="45"/>
+    <w:lsdException w:name="Grid Table Light" w:uiPriority="40"/>
+    <w:lsdException w:name="Grid Table 1 Light" w:uiPriority="46"/>
+    <w:lsdException w:name="Grid Table 2" w:uiPriority="47"/>
+    <w:lsdException w:name="Grid Table 3" w:uiPriority="48"/>
+    <w:lsdException w:name="Grid Table 4" w:uiPriority="49"/>
+    <w:lsdException w:name="Grid Table 5 Dark" w:uiPriority="50"/>
+    <w:lsdException w:name="Grid Table 6 Colorful" w:uiPriority="51"/>
+    <w:lsdException w:name="Grid Table 7 Colorful" w:uiPriority="52"/>
+    <w:lsdException w:name="Grid Table 1 Light Accent 1" w:uiPriority="46"/>
+    <w:lsdException w:name="Grid Table 2 Accent 1" w:uiPriority="47"/>
+    <w:lsdException w:name="Grid Table 3 Accent 1" w:uiPriority="48"/>
+    <w:lsdException w:name="Grid Table 4 Accent 1" w:uiPriority="49"/>
+    <w:lsdException w:name="Grid Table 5 Dark Accent 1" w:uiPriority="50"/>
+    <w:lsdException w:name="Grid Table 6 Colorful Accent 1" w:uiPriority="51"/>
+    <w:lsdException w:name="Grid Table 7 Colorful Accent 1" w:uiPriority="52"/>
+    <w:lsdException w:name="Grid Table 1 Light Accent 2" w:uiPriority="46"/>
+    <w:lsdException w:name="Grid Table 2 Accent 2" w:uiPriority="47"/>
+    <w:lsdException w:name="Grid Table 3 Accent 2" w:uiPriority="48"/>
+    <w:lsdException w:name="Grid Table 4 Accent 2" w:uiPriority="49"/>
+    <w:lsdException w:name="Grid Table 5 Dark Accent 2" w:uiPriority="50"/>
+    <w:lsdException w:name="Grid Table 6 Colorful Accent 2" w:uiPriority="51"/>
+    <w:lsdException w:name="Grid Table 7 Colorful Accent 2" w:uiPriority="52"/>
+    <w:lsdException w:name="Grid Table 1 Light Accent 3" w:uiPriority="46"/>
+    <w:lsdException w:name="Grid Table 2 Accent 3" w:uiPriority="47"/>
+    <w:lsdException w:name="Grid Table 3 Accent 3" w:uiPriority="48"/>
+    <w:lsdException w:name="Grid Table 4 Accent 3" w:uiPriority="49"/>
+    <w:lsdException w:name="Grid Table 5 Dark Accent 3" w:uiPriority="50"/>
+    <w:lsdException w:name="Grid Table 6 Colorful Accent 3" w:uiPriority="51"/>
+    <w:lsdException w:name="Grid Table 7 Colorful Accent 3" w:uiPriority="52"/>
+    <w:lsdException w:name="Grid Table 1 Light Accent 4" w:uiPriority="46"/>
+    <w:lsdException w:name="Grid Table 2 Accent 4" w:uiPriority="47"/>
+    <w:lsdException w:name="Grid Table 3 Accent 4" w:uiPriority="48"/>
+    <w:lsdException w:name="Grid Table 4 Accent 4" w:uiPriority="49"/>
+    <w:lsdException w:name="Grid Table 5 Dark Accent 4" w:uiPriority="50"/>
+    <w:lsdException w:name="Grid Table 6 Colorful Accent 4" w:uiPriority="51"/>
+    <w:lsdException w:name="Grid Table 7 Colorful Accent 4" w:uiPriority="52"/>
+    <w:lsdException w:name="Grid Table 1 Light Accent 5" w:uiPriority="46"/>
+    <w:lsdException w:name="Grid Table 2 Accent 5" w:uiPriority="47"/>
+    <w:lsdException w:name="Grid Table 3 Accent 5" w:uiPriority="48"/>
+    <w:lsdException w:name="Grid Table 4 Accent 5" w:uiPriority="49"/>
+    <w:lsdException w:name="Grid Table 5 Dark Accent 5" w:uiPriority="50"/>
+    <w:lsdException w:name="Grid Table 6 Colorful Accent 5" w:uiPriority="51"/>
+    <w:lsdException w:name="Grid Table 7 Colorful Accent 5" w:uiPriority="52"/>
+    <w:lsdException w:name="Grid Table 1 Light Accent 6" w:uiPriority="46"/>
+    <w:lsdException w:name="Grid Table 2 Accent 6" w:uiPriority="47"/>
+    <w:lsdException w:name="Grid Table 3 Accent 6" w:uiPriority="48"/>
+    <w:lsdException w:name="Grid Table 4 Accent 6" w:uiPriority="49"/>
+    <w:lsdException w:name="Grid Table 5 Dark Accent 6" w:uiPriority="50"/>
+    <w:lsdException w:name="Grid Table 6 Colorful Accent 6" w:uiPriority="51"/>
+    <w:lsdException w:name="Grid Table 7 Colorful Accent 6" w:uiPriority="52"/>
+    <w:lsdException w:name="List Table 1 Light" w:uiPriority="46"/>
+    <w:lsdException w:name="List Table 2" w:uiPriority="47"/>
+    <w:lsdException w:name="List Table 3" w:uiPriority="48"/>
+    <w:lsdException w:name="List Table 4" w:uiPriority="49"/>
+    <w:lsdException w:name="List Table 5 Dark" w:uiPriority="50"/>
+    <w:lsdException w:name="List Table 6 Colorful" w:uiPriority="51"/>
+    <w:lsdException w:name="List Table 7 Colorful" w:uiPriority="52"/>
+    <w:lsdException w:name="List Table 1 Light Accent 1" w:uiPriority="46"/>
+    <w:lsdException w:name="List Table 2 Accent 1" w:uiPriority="47"/>
+    <w:lsdException w:name="List Table 3 Accent 1" w:uiPriority="48"/>
+    <w:lsdException w:name="List Table 4 Accent 1" w:uiPriority="49"/>
+    <w:lsdException w:name="List Table 5 Dark Accent 1" w:uiPriority="50"/>
+    <w:lsdException w:name="List Table 6 Colorful Accent 1" w:uiPriority="51"/>
+    <w:lsdException w:name="List Table 7 Colorful Accent 1" w:uiPriority="52"/>
+    <w:lsdException w:name="List Table 1 Light Accent 2" w:uiPriority="46"/>
+    <w:lsdException w:name="List Table 2 Accent 2" w:uiPriority="47"/>
+    <w:lsdException w:name="List Table 3 Accent 2" w:uiPriority="48"/>
+    <w:lsdException w:name="List Table 4 Accent 2" w:uiPriority="49"/>
+    <w:lsdException w:name="List Table 5 Dark Accent 2" w:uiPriority="50"/>
+    <w:lsdException w:name="List Table 6 Colorful Accent 2" w:uiPriority="51"/>
+    <w:lsdException w:name="List Table 7 Colorful Accent 2" w:uiPriority="52"/>
+    <w:lsdException w:name="List Table 1 Light Accent 3" w:uiPriority="46"/>
+    <w:lsdException w:name="List Table 2 Accent 3" w:uiPriority="47"/>
+    <w:lsdException w:name="List Table 3 Accent 3" w:uiPriority="48"/>
+    <w:lsdException w:name="List Table 4 Accent 3" w:uiPriority="49"/>
+    <w:lsdException w:name="List Table 5 Dark Accent 3" w:uiPriority="50"/>
+    <w:lsdException w:name="List Table 6 Colorful Accent 3" w:uiPriority="51"/>
+    <w:lsdException w:name="List Table 7 Colorful Accent 3" w:uiPriority="52"/>
+    <w:lsdException w:name="List Table 1 Light Accent 4" w:uiPriority="46"/>
+    <w:lsdException w:name="List Table 2 Accent 4" w:uiPriority="47"/>
+    <w:lsdException w:name="List Table 3 Accent 4" w:uiPriority="48"/>
+    <w:lsdException w:name="List Table 4 Accent 4" w:uiPriority="49"/>
+    <w:lsdException w:name="List Table 5 Dark Accent 4" w:uiPriority="50"/>
+    <w:lsdException w:name="List Table 6 Colorful Accent 4" w:uiPriority="51"/>
+    <w:lsdException w:name="List Table 7 Colorful Accent 4" w:uiPriority="52"/>
+    <w:lsdException w:name="List Table 1 Light Accent 5" w:uiPriority="46"/>
+    <w:lsdException w:name="List Table 2 Accent 5" w:uiPriority="47"/>
+    <w:lsdException w:name="List Table 3 Accent 5" w:uiPriority="48"/>
+    <w:lsdException w:name="List Table 4 Accent 5" w:uiPriority="49"/>
+    <w:lsdException w:name="List Table 5 Dark Accent 5" w:uiPriority="50"/>
+    <w:lsdException w:name="List Table 6 Colorful Accent 5" w:uiPriority="51"/>
+    <w:lsdException w:name="List Table 7 Colorful Accent 5" w:uiPriority="52"/>
+    <w:lsdException w:name="List Table 1 Light Accent 6" w:uiPriority="46"/>
+    <w:lsdException w:name="List Table 2 Accent 6" w:uiPriority="47"/>
+    <w:lsdException w:name="List Table 3 Accent 6" w:uiPriority="48"/>
+    <w:lsdException w:name="List Table 4 Accent 6" w:uiPriority="49"/>
+    <w:lsdException w:name="List Table 5 Dark Accent 6" w:uiPriority="50"/>
+    <w:lsdException w:name="List Table 6 Colorful Accent 6" w:uiPriority="51"/>
+    <w:lsdException w:name="List Table 7 Colorful Accent 6" w:uiPriority="52"/>
   </w:latentStyles>
   <w:style w:type="paragraph" w:default="1" w:styleId="Normal">
     <w:name w:val="Normal"/>
@@ -699,7 +950,6 @@
     <w:uiPriority w:val="99"/>
     <w:semiHidden/>
     <w:unhideWhenUsed/>
-    <w:qFormat/>
     <w:tblPr>
       <w:tblInd w:w="0" w:type="dxa"/>
       <w:tblCellMar>

</xml_diff>

<commit_message>
fixed documentation - diagrams, schema, report, improvised sql
</commit_message>
<xml_diff>
--- a/documentation/Project2-P1&2-Report.docx
+++ b/documentation/Project2-P1&2-Report.docx
@@ -1,6 +1,6 @@
 
 <file path=word/document.xml><?xml version="1.0" encoding="utf-8"?>
-<w:document xmlns:wpc="http://schemas.microsoft.com/office/word/2010/wordprocessingCanvas" xmlns:mc="http://schemas.openxmlformats.org/markup-compatibility/2006" xmlns:o="urn:schemas-microsoft-com:office:office" xmlns:r="http://schemas.openxmlformats.org/officeDocument/2006/relationships" xmlns:m="http://schemas.openxmlformats.org/officeDocument/2006/math" xmlns:v="urn:schemas-microsoft-com:vml" xmlns:wp14="http://schemas.microsoft.com/office/word/2010/wordprocessingDrawing" xmlns:wp="http://schemas.openxmlformats.org/drawingml/2006/wordprocessingDrawing" xmlns:w10="urn:schemas-microsoft-com:office:word" xmlns:w="http://schemas.openxmlformats.org/wordprocessingml/2006/main" xmlns:w14="http://schemas.microsoft.com/office/word/2010/wordml" xmlns:w15="http://schemas.microsoft.com/office/word/2012/wordml" xmlns:wpg="http://schemas.microsoft.com/office/word/2010/wordprocessingGroup" xmlns:wpi="http://schemas.microsoft.com/office/word/2010/wordprocessingInk" xmlns:wne="http://schemas.microsoft.com/office/word/2006/wordml" xmlns:wps="http://schemas.microsoft.com/office/word/2010/wordprocessingShape" mc:Ignorable="w14 w15 wp14">
+<w:document xmlns:ve="http://schemas.openxmlformats.org/markup-compatibility/2006" xmlns:o="urn:schemas-microsoft-com:office:office" xmlns:r="http://schemas.openxmlformats.org/officeDocument/2006/relationships" xmlns:m="http://schemas.openxmlformats.org/officeDocument/2006/math" xmlns:v="urn:schemas-microsoft-com:vml" xmlns:wp="http://schemas.openxmlformats.org/drawingml/2006/wordprocessingDrawing" xmlns:w10="urn:schemas-microsoft-com:office:word" xmlns:w="http://schemas.openxmlformats.org/wordprocessingml/2006/main" xmlns:wne="http://schemas.microsoft.com/office/word/2006/wordml">
   <w:body>
     <w:p>
       <w:pPr>
@@ -14,8 +14,17 @@
           <w:rFonts w:ascii="Times New Roman" w:hAnsi="Times New Roman" w:cs="Times New Roman"/>
           <w:sz w:val="24"/>
         </w:rPr>
-        <w:t>Tyler D’Spain</w:t>
-      </w:r>
+        <w:t xml:space="preserve">Tyler </w:t>
+      </w:r>
+      <w:proofErr w:type="spellStart"/>
+      <w:r>
+        <w:rPr>
+          <w:rFonts w:ascii="Times New Roman" w:hAnsi="Times New Roman" w:cs="Times New Roman"/>
+          <w:sz w:val="24"/>
+        </w:rPr>
+        <w:t>D’Spain</w:t>
+      </w:r>
+      <w:proofErr w:type="spellEnd"/>
       <w:r>
         <w:rPr>
           <w:rFonts w:ascii="Times New Roman" w:hAnsi="Times New Roman" w:cs="Times New Roman"/>
@@ -32,13 +41,31 @@
           <w:sz w:val="24"/>
         </w:rPr>
       </w:pPr>
-      <w:r>
-        <w:rPr>
-          <w:rFonts w:ascii="Times New Roman" w:hAnsi="Times New Roman" w:cs="Times New Roman"/>
-          <w:sz w:val="24"/>
-        </w:rPr>
-        <w:t>Isha Soni</w:t>
-      </w:r>
+      <w:proofErr w:type="spellStart"/>
+      <w:r>
+        <w:rPr>
+          <w:rFonts w:ascii="Times New Roman" w:hAnsi="Times New Roman" w:cs="Times New Roman"/>
+          <w:sz w:val="24"/>
+        </w:rPr>
+        <w:t>Isha</w:t>
+      </w:r>
+      <w:proofErr w:type="spellEnd"/>
+      <w:r>
+        <w:rPr>
+          <w:rFonts w:ascii="Times New Roman" w:hAnsi="Times New Roman" w:cs="Times New Roman"/>
+          <w:sz w:val="24"/>
+        </w:rPr>
+        <w:t xml:space="preserve"> </w:t>
+      </w:r>
+      <w:proofErr w:type="spellStart"/>
+      <w:r>
+        <w:rPr>
+          <w:rFonts w:ascii="Times New Roman" w:hAnsi="Times New Roman" w:cs="Times New Roman"/>
+          <w:sz w:val="24"/>
+        </w:rPr>
+        <w:t>Soni</w:t>
+      </w:r>
+      <w:proofErr w:type="spellEnd"/>
     </w:p>
     <w:p>
       <w:pPr>
@@ -118,70 +145,135 @@
           <w:sz w:val="24"/>
         </w:rPr>
         <w:tab/>
-        <w:t xml:space="preserve">In the EER schema diagram, CAR and CUSTOMER are two strong entities since they are independent. RENTAL entity is a weak entity since it is dependent on both CAR and CUSTOMER entities. Similarly, </w:t>
-      </w:r>
-      <w:r>
-        <w:rPr>
-          <w:rFonts w:ascii="Times New Roman" w:hAnsi="Times New Roman" w:cs="Times New Roman"/>
-          <w:sz w:val="24"/>
-        </w:rPr>
-        <w:t xml:space="preserve">a new entity </w:t>
-      </w:r>
-      <w:r>
-        <w:rPr>
-          <w:rFonts w:ascii="Times New Roman" w:hAnsi="Times New Roman" w:cs="Times New Roman"/>
-          <w:sz w:val="24"/>
-        </w:rPr>
-        <w:t xml:space="preserve">CAR_TYPE </w:t>
-      </w:r>
-      <w:r>
-        <w:rPr>
-          <w:rFonts w:ascii="Times New Roman" w:hAnsi="Times New Roman" w:cs="Times New Roman"/>
-          <w:sz w:val="24"/>
-        </w:rPr>
-        <w:t xml:space="preserve">is added </w:t>
-      </w:r>
-      <w:r>
-        <w:rPr>
-          <w:rFonts w:ascii="Times New Roman" w:hAnsi="Times New Roman" w:cs="Times New Roman"/>
-          <w:sz w:val="24"/>
-        </w:rPr>
-        <w:t>as weak entity since a type</w:t>
-      </w:r>
-      <w:r>
-        <w:rPr>
-          <w:rFonts w:ascii="Times New Roman" w:hAnsi="Times New Roman" w:cs="Times New Roman"/>
-          <w:sz w:val="24"/>
-        </w:rPr>
-        <w:t xml:space="preserve"> of car</w:t>
-      </w:r>
-      <w:r>
-        <w:rPr>
-          <w:rFonts w:ascii="Times New Roman" w:hAnsi="Times New Roman" w:cs="Times New Roman"/>
-          <w:sz w:val="24"/>
-        </w:rPr>
-        <w:t xml:space="preserve"> cannot exist without a car. </w:t>
-      </w:r>
-      <w:r>
-        <w:rPr>
-          <w:rFonts w:ascii="Times New Roman" w:hAnsi="Times New Roman" w:cs="Times New Roman"/>
-          <w:sz w:val="24"/>
-        </w:rPr>
-        <w:t>There are six main types of car so those types can be specialized to disjoint subclasses that will inherit the attributes of CAR_TYPE. A new attribute</w:t>
-      </w:r>
-      <w:r>
-        <w:rPr>
-          <w:rFonts w:ascii="Times New Roman" w:hAnsi="Times New Roman" w:cs="Times New Roman"/>
-          <w:sz w:val="24"/>
-        </w:rPr>
-        <w:t xml:space="preserve"> which is also a partial key</w:t>
-      </w:r>
-      <w:r>
-        <w:rPr>
-          <w:rFonts w:ascii="Times New Roman" w:hAnsi="Times New Roman" w:cs="Times New Roman"/>
-          <w:sz w:val="24"/>
-        </w:rPr>
-        <w:t xml:space="preserve">, TypeName, is added to CAR_TYPE to store the type of car in the database. CAR and CAR_TYPE are made into separate entities to avoid redundancy and null values as well as to have better and clear understanding about </w:t>
+        <w:t xml:space="preserve">In </w:t>
+      </w:r>
+      <w:r>
+        <w:rPr>
+          <w:rFonts w:ascii="Times New Roman" w:hAnsi="Times New Roman" w:cs="Times New Roman"/>
+          <w:sz w:val="24"/>
+        </w:rPr>
+        <w:t xml:space="preserve">the EER schema diagram, CAR, </w:t>
+      </w:r>
+      <w:r>
+        <w:rPr>
+          <w:rFonts w:ascii="Times New Roman" w:hAnsi="Times New Roman" w:cs="Times New Roman"/>
+          <w:sz w:val="24"/>
+        </w:rPr>
+        <w:t>CUSTOMER</w:t>
+      </w:r>
+      <w:r>
+        <w:rPr>
+          <w:rFonts w:ascii="Times New Roman" w:hAnsi="Times New Roman" w:cs="Times New Roman"/>
+          <w:sz w:val="24"/>
+        </w:rPr>
+        <w:t xml:space="preserve"> and TYPE</w:t>
+      </w:r>
+      <w:r>
+        <w:rPr>
+          <w:rFonts w:ascii="Times New Roman" w:hAnsi="Times New Roman" w:cs="Times New Roman"/>
+          <w:sz w:val="24"/>
+        </w:rPr>
+        <w:t xml:space="preserve"> are </w:t>
+      </w:r>
+      <w:r>
+        <w:rPr>
+          <w:rFonts w:ascii="Times New Roman" w:hAnsi="Times New Roman" w:cs="Times New Roman"/>
+          <w:sz w:val="24"/>
+        </w:rPr>
+        <w:t>three</w:t>
+      </w:r>
+      <w:r>
+        <w:rPr>
+          <w:rFonts w:ascii="Times New Roman" w:hAnsi="Times New Roman" w:cs="Times New Roman"/>
+          <w:sz w:val="24"/>
+        </w:rPr>
+        <w:t xml:space="preserve"> strong entities since they are independent. RENTAL entity is a weak entity since it is dependent on both CAR and CUSTOMER entities. </w:t>
+      </w:r>
+      <w:r>
+        <w:rPr>
+          <w:rFonts w:ascii="Times New Roman" w:hAnsi="Times New Roman" w:cs="Times New Roman"/>
+          <w:sz w:val="24"/>
+        </w:rPr>
+        <w:t>There are six main types of car so those types can be specialized to disjoint subclasses that wil</w:t>
+      </w:r>
+      <w:r>
+        <w:rPr>
+          <w:rFonts w:ascii="Times New Roman" w:hAnsi="Times New Roman" w:cs="Times New Roman"/>
+          <w:sz w:val="24"/>
+        </w:rPr>
+        <w:t xml:space="preserve">l inherit the attributes of </w:t>
+      </w:r>
+      <w:r>
+        <w:rPr>
+          <w:rFonts w:ascii="Times New Roman" w:hAnsi="Times New Roman" w:cs="Times New Roman"/>
+          <w:sz w:val="24"/>
+        </w:rPr>
+        <w:t>TYPE. A new attribute</w:t>
+      </w:r>
+      <w:r>
+        <w:rPr>
+          <w:rFonts w:ascii="Times New Roman" w:hAnsi="Times New Roman" w:cs="Times New Roman"/>
+          <w:sz w:val="24"/>
+        </w:rPr>
+        <w:t xml:space="preserve"> which is also a </w:t>
+      </w:r>
+      <w:r>
+        <w:rPr>
+          <w:rFonts w:ascii="Times New Roman" w:hAnsi="Times New Roman" w:cs="Times New Roman"/>
+          <w:sz w:val="24"/>
+        </w:rPr>
+        <w:t>primary</w:t>
+      </w:r>
+      <w:r>
+        <w:rPr>
+          <w:rFonts w:ascii="Times New Roman" w:hAnsi="Times New Roman" w:cs="Times New Roman"/>
+          <w:sz w:val="24"/>
+        </w:rPr>
+        <w:t xml:space="preserve"> key</w:t>
+      </w:r>
+      <w:r>
+        <w:rPr>
+          <w:rFonts w:ascii="Times New Roman" w:hAnsi="Times New Roman" w:cs="Times New Roman"/>
+          <w:sz w:val="24"/>
+        </w:rPr>
+        <w:t xml:space="preserve">, </w:t>
+      </w:r>
+      <w:proofErr w:type="spellStart"/>
+      <w:r>
+        <w:rPr>
+          <w:rFonts w:ascii="Times New Roman" w:hAnsi="Times New Roman" w:cs="Times New Roman"/>
+          <w:sz w:val="24"/>
+        </w:rPr>
+        <w:t>TypeName</w:t>
+      </w:r>
+      <w:proofErr w:type="spellEnd"/>
+      <w:r>
+        <w:rPr>
+          <w:rFonts w:ascii="Times New Roman" w:hAnsi="Times New Roman" w:cs="Times New Roman"/>
+          <w:sz w:val="24"/>
+        </w:rPr>
+        <w:t xml:space="preserve">, is added to </w:t>
+      </w:r>
+      <w:r>
+        <w:rPr>
+          <w:rFonts w:ascii="Times New Roman" w:hAnsi="Times New Roman" w:cs="Times New Roman"/>
+          <w:sz w:val="24"/>
+        </w:rPr>
+        <w:t>TYPE to store the type of c</w:t>
+      </w:r>
+      <w:r>
+        <w:rPr>
+          <w:rFonts w:ascii="Times New Roman" w:hAnsi="Times New Roman" w:cs="Times New Roman"/>
+          <w:sz w:val="24"/>
+        </w:rPr>
+        <w:t xml:space="preserve">ar in the database. CAR and </w:t>
+      </w:r>
+      <w:r>
+        <w:rPr>
+          <w:rFonts w:ascii="Times New Roman" w:hAnsi="Times New Roman" w:cs="Times New Roman"/>
+          <w:sz w:val="24"/>
+        </w:rPr>
+        <w:t xml:space="preserve">TYPE are made into separate entities to avoid redundancy and null values as well as to have better and clear understanding about </w:t>
       </w:r>
       <w:r>
         <w:rPr>
@@ -216,7 +308,103 @@
           <w:rFonts w:ascii="Times New Roman" w:hAnsi="Times New Roman" w:cs="Times New Roman"/>
           <w:sz w:val="24"/>
         </w:rPr>
-        <w:t>All rentals are divided into two types – daily and weekly, hence they are added as disjoint subclasses that have their own attribute NoOfDays and NoOfWeeks, respectively. Since ReturnDate can be calculated from StartDate and NoOfDays (or NoOfWeeks), it is a derived attribute. Another attribute, named Av</w:t>
+        <w:t xml:space="preserve">All rentals are divided into two types – daily and weekly, hence they are added as disjoint subclasses that have their own attribute </w:t>
+      </w:r>
+      <w:proofErr w:type="spellStart"/>
+      <w:r>
+        <w:rPr>
+          <w:rFonts w:ascii="Times New Roman" w:hAnsi="Times New Roman" w:cs="Times New Roman"/>
+          <w:sz w:val="24"/>
+        </w:rPr>
+        <w:t>NoOfDays</w:t>
+      </w:r>
+      <w:proofErr w:type="spellEnd"/>
+      <w:r>
+        <w:rPr>
+          <w:rFonts w:ascii="Times New Roman" w:hAnsi="Times New Roman" w:cs="Times New Roman"/>
+          <w:sz w:val="24"/>
+        </w:rPr>
+        <w:t xml:space="preserve"> and </w:t>
+      </w:r>
+      <w:proofErr w:type="spellStart"/>
+      <w:r>
+        <w:rPr>
+          <w:rFonts w:ascii="Times New Roman" w:hAnsi="Times New Roman" w:cs="Times New Roman"/>
+          <w:sz w:val="24"/>
+        </w:rPr>
+        <w:t>NoOfWeeks</w:t>
+      </w:r>
+      <w:proofErr w:type="spellEnd"/>
+      <w:r>
+        <w:rPr>
+          <w:rFonts w:ascii="Times New Roman" w:hAnsi="Times New Roman" w:cs="Times New Roman"/>
+          <w:sz w:val="24"/>
+        </w:rPr>
+        <w:t xml:space="preserve">, respectively. Since </w:t>
+      </w:r>
+      <w:proofErr w:type="spellStart"/>
+      <w:r>
+        <w:rPr>
+          <w:rFonts w:ascii="Times New Roman" w:hAnsi="Times New Roman" w:cs="Times New Roman"/>
+          <w:sz w:val="24"/>
+        </w:rPr>
+        <w:t>ReturnDate</w:t>
+      </w:r>
+      <w:proofErr w:type="spellEnd"/>
+      <w:r>
+        <w:rPr>
+          <w:rFonts w:ascii="Times New Roman" w:hAnsi="Times New Roman" w:cs="Times New Roman"/>
+          <w:sz w:val="24"/>
+        </w:rPr>
+        <w:t xml:space="preserve"> can be calculated from </w:t>
+      </w:r>
+      <w:proofErr w:type="spellStart"/>
+      <w:r>
+        <w:rPr>
+          <w:rFonts w:ascii="Times New Roman" w:hAnsi="Times New Roman" w:cs="Times New Roman"/>
+          <w:sz w:val="24"/>
+        </w:rPr>
+        <w:t>StartDate</w:t>
+      </w:r>
+      <w:proofErr w:type="spellEnd"/>
+      <w:r>
+        <w:rPr>
+          <w:rFonts w:ascii="Times New Roman" w:hAnsi="Times New Roman" w:cs="Times New Roman"/>
+          <w:sz w:val="24"/>
+        </w:rPr>
+        <w:t xml:space="preserve"> and </w:t>
+      </w:r>
+      <w:proofErr w:type="spellStart"/>
+      <w:r>
+        <w:rPr>
+          <w:rFonts w:ascii="Times New Roman" w:hAnsi="Times New Roman" w:cs="Times New Roman"/>
+          <w:sz w:val="24"/>
+        </w:rPr>
+        <w:t>NoOfDays</w:t>
+      </w:r>
+      <w:proofErr w:type="spellEnd"/>
+      <w:r>
+        <w:rPr>
+          <w:rFonts w:ascii="Times New Roman" w:hAnsi="Times New Roman" w:cs="Times New Roman"/>
+          <w:sz w:val="24"/>
+        </w:rPr>
+        <w:t xml:space="preserve"> (or </w:t>
+      </w:r>
+      <w:proofErr w:type="spellStart"/>
+      <w:r>
+        <w:rPr>
+          <w:rFonts w:ascii="Times New Roman" w:hAnsi="Times New Roman" w:cs="Times New Roman"/>
+          <w:sz w:val="24"/>
+        </w:rPr>
+        <w:t>NoOfWeeks</w:t>
+      </w:r>
+      <w:proofErr w:type="spellEnd"/>
+      <w:r>
+        <w:rPr>
+          <w:rFonts w:ascii="Times New Roman" w:hAnsi="Times New Roman" w:cs="Times New Roman"/>
+          <w:sz w:val="24"/>
+        </w:rPr>
+        <w:t>), it is a derived attribute. Another attribute, named Av</w:t>
       </w:r>
       <w:bookmarkStart w:id="0" w:name="_GoBack"/>
       <w:bookmarkEnd w:id="0"/>
@@ -338,12 +526,21 @@
           <w:sz w:val="24"/>
         </w:rPr>
       </w:pPr>
-      <w:r>
-        <w:rPr>
-          <w:rFonts w:ascii="Times New Roman" w:hAnsi="Times New Roman" w:cs="Times New Roman"/>
-          <w:sz w:val="24"/>
-        </w:rPr>
-        <w:t>ReturnDate is only a date – time is not taken into account</w:t>
+      <w:proofErr w:type="spellStart"/>
+      <w:r>
+        <w:rPr>
+          <w:rFonts w:ascii="Times New Roman" w:hAnsi="Times New Roman" w:cs="Times New Roman"/>
+          <w:sz w:val="24"/>
+        </w:rPr>
+        <w:t>ReturnDate</w:t>
+      </w:r>
+      <w:proofErr w:type="spellEnd"/>
+      <w:r>
+        <w:rPr>
+          <w:rFonts w:ascii="Times New Roman" w:hAnsi="Times New Roman" w:cs="Times New Roman"/>
+          <w:sz w:val="24"/>
+        </w:rPr>
+        <w:t xml:space="preserve"> is only a date – time is not taken into account</w:t>
       </w:r>
     </w:p>
     <w:p>
@@ -357,7 +554,7 @@
     </w:p>
     <w:p>
       <w:pPr>
-        <w:ind w:left="360" w:firstLine="360"/>
+        <w:ind w:firstLine="720"/>
         <w:rPr>
           <w:rFonts w:ascii="Times New Roman" w:hAnsi="Times New Roman" w:cs="Times New Roman"/>
           <w:sz w:val="24"/>
@@ -398,7 +595,295 @@
           <w:rFonts w:ascii="Times New Roman" w:hAnsi="Times New Roman" w:cs="Times New Roman"/>
           <w:sz w:val="24"/>
         </w:rPr>
-        <w:t xml:space="preserve">).  A new attribute, Type, is added to CAR table to show the relationship between CAR and CAR_TYPE. The combination of VehicleID and TypeName is a primary key for CAR_TYPE. Similarly, combination of VehicleID, CustID ( IdNo renamed as CustID), and Status make a primary key of RENTAL. All constraints can be seen in the </w:t>
+        <w:t xml:space="preserve">).  A new </w:t>
+      </w:r>
+      <w:r>
+        <w:rPr>
+          <w:rFonts w:ascii="Times New Roman" w:hAnsi="Times New Roman" w:cs="Times New Roman"/>
+          <w:sz w:val="24"/>
+        </w:rPr>
+        <w:t>table</w:t>
+      </w:r>
+      <w:r>
+        <w:rPr>
+          <w:rFonts w:ascii="Times New Roman" w:hAnsi="Times New Roman" w:cs="Times New Roman"/>
+          <w:sz w:val="24"/>
+        </w:rPr>
+        <w:t xml:space="preserve">, </w:t>
+      </w:r>
+      <w:r>
+        <w:rPr>
+          <w:rFonts w:ascii="Times New Roman" w:hAnsi="Times New Roman" w:cs="Times New Roman"/>
+          <w:sz w:val="24"/>
+        </w:rPr>
+        <w:t>CAR_TYPE</w:t>
+      </w:r>
+      <w:r>
+        <w:rPr>
+          <w:rFonts w:ascii="Times New Roman" w:hAnsi="Times New Roman" w:cs="Times New Roman"/>
+          <w:sz w:val="24"/>
+        </w:rPr>
+        <w:t xml:space="preserve">, is added to </w:t>
+      </w:r>
+      <w:r>
+        <w:rPr>
+          <w:rFonts w:ascii="Times New Roman" w:hAnsi="Times New Roman" w:cs="Times New Roman"/>
+          <w:sz w:val="24"/>
+        </w:rPr>
+        <w:t>represent M</w:t>
+      </w:r>
+      <w:proofErr w:type="gramStart"/>
+      <w:r>
+        <w:rPr>
+          <w:rFonts w:ascii="Times New Roman" w:hAnsi="Times New Roman" w:cs="Times New Roman"/>
+          <w:sz w:val="24"/>
+        </w:rPr>
+        <w:t>:N</w:t>
+      </w:r>
+      <w:proofErr w:type="gramEnd"/>
+      <w:r>
+        <w:rPr>
+          <w:rFonts w:ascii="Times New Roman" w:hAnsi="Times New Roman" w:cs="Times New Roman"/>
+          <w:sz w:val="24"/>
+        </w:rPr>
+        <w:t xml:space="preserve"> </w:t>
+      </w:r>
+      <w:r>
+        <w:rPr>
+          <w:rFonts w:ascii="Times New Roman" w:hAnsi="Times New Roman" w:cs="Times New Roman"/>
+          <w:sz w:val="24"/>
+        </w:rPr>
+        <w:t>r</w:t>
+      </w:r>
+      <w:r>
+        <w:rPr>
+          <w:rFonts w:ascii="Times New Roman" w:hAnsi="Times New Roman" w:cs="Times New Roman"/>
+          <w:sz w:val="24"/>
+        </w:rPr>
+        <w:t xml:space="preserve">elationship between CAR and </w:t>
+      </w:r>
+      <w:r>
+        <w:rPr>
+          <w:rFonts w:ascii="Times New Roman" w:hAnsi="Times New Roman" w:cs="Times New Roman"/>
+          <w:sz w:val="24"/>
+        </w:rPr>
+        <w:t xml:space="preserve">TYPE. </w:t>
+      </w:r>
+      <w:r>
+        <w:rPr>
+          <w:rFonts w:ascii="Times New Roman" w:hAnsi="Times New Roman" w:cs="Times New Roman"/>
+          <w:sz w:val="24"/>
+        </w:rPr>
+        <w:t xml:space="preserve">Its primary key is a combination of Vehicle ID (renamed as VID) of CAR and </w:t>
+      </w:r>
+      <w:proofErr w:type="spellStart"/>
+      <w:r>
+        <w:rPr>
+          <w:rFonts w:ascii="Times New Roman" w:hAnsi="Times New Roman" w:cs="Times New Roman"/>
+          <w:sz w:val="24"/>
+        </w:rPr>
+        <w:t>TypeName</w:t>
+      </w:r>
+      <w:proofErr w:type="spellEnd"/>
+      <w:r>
+        <w:rPr>
+          <w:rFonts w:ascii="Times New Roman" w:hAnsi="Times New Roman" w:cs="Times New Roman"/>
+          <w:sz w:val="24"/>
+        </w:rPr>
+        <w:t xml:space="preserve"> (renamed as </w:t>
+      </w:r>
+      <w:proofErr w:type="spellStart"/>
+      <w:r>
+        <w:rPr>
+          <w:rFonts w:ascii="Times New Roman" w:hAnsi="Times New Roman" w:cs="Times New Roman"/>
+          <w:sz w:val="24"/>
+        </w:rPr>
+        <w:t>TName</w:t>
+      </w:r>
+      <w:proofErr w:type="spellEnd"/>
+      <w:r>
+        <w:rPr>
+          <w:rFonts w:ascii="Times New Roman" w:hAnsi="Times New Roman" w:cs="Times New Roman"/>
+          <w:sz w:val="24"/>
+        </w:rPr>
+        <w:t xml:space="preserve">) of </w:t>
+      </w:r>
+      <w:r>
+        <w:rPr>
+          <w:rFonts w:ascii="Times New Roman" w:hAnsi="Times New Roman" w:cs="Times New Roman"/>
+          <w:sz w:val="24"/>
+        </w:rPr>
+        <w:t>TYPE</w:t>
+      </w:r>
+      <w:r>
+        <w:rPr>
+          <w:rFonts w:ascii="Times New Roman" w:hAnsi="Times New Roman" w:cs="Times New Roman"/>
+          <w:sz w:val="24"/>
+        </w:rPr>
+        <w:t>.</w:t>
+      </w:r>
+      <w:r>
+        <w:rPr>
+          <w:rFonts w:ascii="Times New Roman" w:hAnsi="Times New Roman" w:cs="Times New Roman"/>
+          <w:sz w:val="24"/>
+        </w:rPr>
+        <w:t xml:space="preserve"> Similarly, combination of </w:t>
+      </w:r>
+      <w:proofErr w:type="spellStart"/>
+      <w:r>
+        <w:rPr>
+          <w:rFonts w:ascii="Times New Roman" w:hAnsi="Times New Roman" w:cs="Times New Roman"/>
+          <w:sz w:val="24"/>
+        </w:rPr>
+        <w:t>VehicleID</w:t>
+      </w:r>
+      <w:proofErr w:type="spellEnd"/>
+      <w:r>
+        <w:rPr>
+          <w:rFonts w:ascii="Times New Roman" w:hAnsi="Times New Roman" w:cs="Times New Roman"/>
+          <w:sz w:val="24"/>
+        </w:rPr>
+        <w:t xml:space="preserve">, </w:t>
+      </w:r>
+      <w:proofErr w:type="spellStart"/>
+      <w:r>
+        <w:rPr>
+          <w:rFonts w:ascii="Times New Roman" w:hAnsi="Times New Roman" w:cs="Times New Roman"/>
+          <w:sz w:val="24"/>
+        </w:rPr>
+        <w:t>CustID</w:t>
+      </w:r>
+      <w:proofErr w:type="spellEnd"/>
+      <w:r>
+        <w:rPr>
+          <w:rFonts w:ascii="Times New Roman" w:hAnsi="Times New Roman" w:cs="Times New Roman"/>
+          <w:sz w:val="24"/>
+        </w:rPr>
+        <w:t xml:space="preserve"> </w:t>
+      </w:r>
+      <w:proofErr w:type="gramStart"/>
+      <w:r>
+        <w:rPr>
+          <w:rFonts w:ascii="Times New Roman" w:hAnsi="Times New Roman" w:cs="Times New Roman"/>
+          <w:sz w:val="24"/>
+        </w:rPr>
+        <w:t xml:space="preserve">( </w:t>
+      </w:r>
+      <w:proofErr w:type="spellStart"/>
+      <w:r>
+        <w:rPr>
+          <w:rFonts w:ascii="Times New Roman" w:hAnsi="Times New Roman" w:cs="Times New Roman"/>
+          <w:sz w:val="24"/>
+        </w:rPr>
+        <w:t>IdNo</w:t>
+      </w:r>
+      <w:proofErr w:type="spellEnd"/>
+      <w:proofErr w:type="gramEnd"/>
+      <w:r>
+        <w:rPr>
+          <w:rFonts w:ascii="Times New Roman" w:hAnsi="Times New Roman" w:cs="Times New Roman"/>
+          <w:sz w:val="24"/>
+        </w:rPr>
+        <w:t xml:space="preserve"> renamed as </w:t>
+      </w:r>
+      <w:proofErr w:type="spellStart"/>
+      <w:r>
+        <w:rPr>
+          <w:rFonts w:ascii="Times New Roman" w:hAnsi="Times New Roman" w:cs="Times New Roman"/>
+          <w:sz w:val="24"/>
+        </w:rPr>
+        <w:t>CustID</w:t>
+      </w:r>
+      <w:proofErr w:type="spellEnd"/>
+      <w:r>
+        <w:rPr>
+          <w:rFonts w:ascii="Times New Roman" w:hAnsi="Times New Roman" w:cs="Times New Roman"/>
+          <w:sz w:val="24"/>
+        </w:rPr>
+        <w:t>), and Status make a primary key of RENTAL.</w:t>
+      </w:r>
+      <w:r>
+        <w:rPr>
+          <w:rFonts w:ascii="Times New Roman" w:hAnsi="Times New Roman" w:cs="Times New Roman"/>
+          <w:sz w:val="24"/>
+        </w:rPr>
+        <w:t xml:space="preserve"> In RENTAL, the </w:t>
+      </w:r>
+      <w:proofErr w:type="spellStart"/>
+      <w:r>
+        <w:rPr>
+          <w:rFonts w:ascii="Times New Roman" w:hAnsi="Times New Roman" w:cs="Times New Roman"/>
+          <w:sz w:val="24"/>
+        </w:rPr>
+        <w:t>ReturnDate</w:t>
+      </w:r>
+      <w:proofErr w:type="spellEnd"/>
+      <w:r>
+        <w:rPr>
+          <w:rFonts w:ascii="Times New Roman" w:hAnsi="Times New Roman" w:cs="Times New Roman"/>
+          <w:sz w:val="24"/>
+        </w:rPr>
+        <w:t xml:space="preserve"> represents both </w:t>
+      </w:r>
+      <w:proofErr w:type="spellStart"/>
+      <w:r>
+        <w:rPr>
+          <w:rFonts w:ascii="Times New Roman" w:hAnsi="Times New Roman" w:cs="Times New Roman"/>
+          <w:sz w:val="24"/>
+        </w:rPr>
+        <w:t>ReturnDateDaily</w:t>
+      </w:r>
+      <w:proofErr w:type="spellEnd"/>
+      <w:r>
+        <w:rPr>
+          <w:rFonts w:ascii="Times New Roman" w:hAnsi="Times New Roman" w:cs="Times New Roman"/>
+          <w:sz w:val="24"/>
+        </w:rPr>
+        <w:t xml:space="preserve"> and </w:t>
+      </w:r>
+      <w:proofErr w:type="spellStart"/>
+      <w:r>
+        <w:rPr>
+          <w:rFonts w:ascii="Times New Roman" w:hAnsi="Times New Roman" w:cs="Times New Roman"/>
+          <w:sz w:val="24"/>
+        </w:rPr>
+        <w:t>ReturnDateWeekly</w:t>
+      </w:r>
+      <w:proofErr w:type="spellEnd"/>
+      <w:r>
+        <w:rPr>
+          <w:rFonts w:ascii="Times New Roman" w:hAnsi="Times New Roman" w:cs="Times New Roman"/>
+          <w:sz w:val="24"/>
+        </w:rPr>
+        <w:t xml:space="preserve"> </w:t>
+      </w:r>
+      <w:r>
+        <w:rPr>
+          <w:rFonts w:ascii="Times New Roman" w:hAnsi="Times New Roman" w:cs="Times New Roman"/>
+          <w:sz w:val="24"/>
+        </w:rPr>
+        <w:t>from EER Diagram</w:t>
+      </w:r>
+      <w:r>
+        <w:rPr>
+          <w:rFonts w:ascii="Times New Roman" w:hAnsi="Times New Roman" w:cs="Times New Roman"/>
+          <w:sz w:val="24"/>
+        </w:rPr>
+        <w:t xml:space="preserve"> to avoid null values</w:t>
+      </w:r>
+      <w:r>
+        <w:rPr>
+          <w:rFonts w:ascii="Times New Roman" w:hAnsi="Times New Roman" w:cs="Times New Roman"/>
+          <w:sz w:val="24"/>
+        </w:rPr>
+        <w:t xml:space="preserve">. </w:t>
+      </w:r>
+      <w:r>
+        <w:rPr>
+          <w:rFonts w:ascii="Times New Roman" w:hAnsi="Times New Roman" w:cs="Times New Roman"/>
+          <w:sz w:val="24"/>
+        </w:rPr>
+        <w:t xml:space="preserve">All constraints can be seen in the </w:t>
       </w:r>
       <w:r>
         <w:rPr>
@@ -427,8 +912,8 @@
 </file>
 
 <file path=word/numbering.xml><?xml version="1.0" encoding="utf-8"?>
-<w:numbering xmlns:wpc="http://schemas.microsoft.com/office/word/2010/wordprocessingCanvas" xmlns:mc="http://schemas.openxmlformats.org/markup-compatibility/2006" xmlns:o="urn:schemas-microsoft-com:office:office" xmlns:r="http://schemas.openxmlformats.org/officeDocument/2006/relationships" xmlns:m="http://schemas.openxmlformats.org/officeDocument/2006/math" xmlns:v="urn:schemas-microsoft-com:vml" xmlns:wp14="http://schemas.microsoft.com/office/word/2010/wordprocessingDrawing" xmlns:wp="http://schemas.openxmlformats.org/drawingml/2006/wordprocessingDrawing" xmlns:w10="urn:schemas-microsoft-com:office:word" xmlns:w="http://schemas.openxmlformats.org/wordprocessingml/2006/main" xmlns:w14="http://schemas.microsoft.com/office/word/2010/wordml" xmlns:w15="http://schemas.microsoft.com/office/word/2012/wordml" xmlns:wpg="http://schemas.microsoft.com/office/word/2010/wordprocessingGroup" xmlns:wpi="http://schemas.microsoft.com/office/word/2010/wordprocessingInk" xmlns:wne="http://schemas.microsoft.com/office/word/2006/wordml" xmlns:wps="http://schemas.microsoft.com/office/word/2010/wordprocessingShape" mc:Ignorable="w14 w15 wp14">
-  <w:abstractNum w:abstractNumId="0" w15:restartNumberingAfterBreak="0">
+<w:numbering xmlns:ve="http://schemas.openxmlformats.org/markup-compatibility/2006" xmlns:o="urn:schemas-microsoft-com:office:office" xmlns:r="http://schemas.openxmlformats.org/officeDocument/2006/relationships" xmlns:m="http://schemas.openxmlformats.org/officeDocument/2006/math" xmlns:v="urn:schemas-microsoft-com:vml" xmlns:wp="http://schemas.openxmlformats.org/drawingml/2006/wordprocessingDrawing" xmlns:w10="urn:schemas-microsoft-com:office:word" xmlns:w="http://schemas.openxmlformats.org/wordprocessingml/2006/main" xmlns:wne="http://schemas.microsoft.com/office/word/2006/wordml">
+  <w:abstractNum w:abstractNumId="0">
     <w:nsid w:val="76BF612C"/>
     <w:multiLevelType w:val="hybridMultilevel"/>
     <w:tmpl w:val="1B3E92B6"/>
@@ -548,7 +1033,7 @@
 </file>
 
 <file path=word/styles.xml><?xml version="1.0" encoding="utf-8"?>
-<w:styles xmlns:mc="http://schemas.openxmlformats.org/markup-compatibility/2006" xmlns:r="http://schemas.openxmlformats.org/officeDocument/2006/relationships" xmlns:w="http://schemas.openxmlformats.org/wordprocessingml/2006/main" xmlns:w14="http://schemas.microsoft.com/office/word/2010/wordml" xmlns:w15="http://schemas.microsoft.com/office/word/2012/wordml" mc:Ignorable="w14 w15">
+<w:styles xmlns:r="http://schemas.openxmlformats.org/officeDocument/2006/relationships" xmlns:w="http://schemas.openxmlformats.org/wordprocessingml/2006/main">
   <w:docDefaults>
     <w:rPrDefault>
       <w:rPr>
@@ -561,378 +1046,144 @@
     </w:rPrDefault>
     <w:pPrDefault/>
   </w:docDefaults>
-  <w:latentStyles w:defLockedState="0" w:defUIPriority="99" w:defSemiHidden="0" w:defUnhideWhenUsed="0" w:defQFormat="0" w:count="371">
-    <w:lsdException w:name="Normal" w:uiPriority="0" w:qFormat="1"/>
-    <w:lsdException w:name="heading 1" w:uiPriority="9" w:qFormat="1"/>
-    <w:lsdException w:name="heading 2" w:semiHidden="1" w:uiPriority="9" w:unhideWhenUsed="1" w:qFormat="1"/>
-    <w:lsdException w:name="heading 3" w:semiHidden="1" w:uiPriority="9" w:unhideWhenUsed="1" w:qFormat="1"/>
-    <w:lsdException w:name="heading 4" w:semiHidden="1" w:uiPriority="9" w:unhideWhenUsed="1" w:qFormat="1"/>
-    <w:lsdException w:name="heading 5" w:semiHidden="1" w:uiPriority="9" w:unhideWhenUsed="1" w:qFormat="1"/>
-    <w:lsdException w:name="heading 6" w:semiHidden="1" w:uiPriority="9" w:unhideWhenUsed="1" w:qFormat="1"/>
-    <w:lsdException w:name="heading 7" w:semiHidden="1" w:uiPriority="9" w:unhideWhenUsed="1" w:qFormat="1"/>
-    <w:lsdException w:name="heading 8" w:semiHidden="1" w:uiPriority="9" w:unhideWhenUsed="1" w:qFormat="1"/>
-    <w:lsdException w:name="heading 9" w:semiHidden="1" w:uiPriority="9" w:unhideWhenUsed="1" w:qFormat="1"/>
-    <w:lsdException w:name="index 1" w:semiHidden="1" w:unhideWhenUsed="1"/>
-    <w:lsdException w:name="index 2" w:semiHidden="1" w:unhideWhenUsed="1"/>
-    <w:lsdException w:name="index 3" w:semiHidden="1" w:unhideWhenUsed="1"/>
-    <w:lsdException w:name="index 4" w:semiHidden="1" w:unhideWhenUsed="1"/>
-    <w:lsdException w:name="index 5" w:semiHidden="1" w:unhideWhenUsed="1"/>
-    <w:lsdException w:name="index 6" w:semiHidden="1" w:unhideWhenUsed="1"/>
-    <w:lsdException w:name="index 7" w:semiHidden="1" w:unhideWhenUsed="1"/>
-    <w:lsdException w:name="index 8" w:semiHidden="1" w:unhideWhenUsed="1"/>
-    <w:lsdException w:name="index 9" w:semiHidden="1" w:unhideWhenUsed="1"/>
-    <w:lsdException w:name="toc 1" w:semiHidden="1" w:uiPriority="39" w:unhideWhenUsed="1"/>
-    <w:lsdException w:name="toc 2" w:semiHidden="1" w:uiPriority="39" w:unhideWhenUsed="1"/>
-    <w:lsdException w:name="toc 3" w:semiHidden="1" w:uiPriority="39" w:unhideWhenUsed="1"/>
-    <w:lsdException w:name="toc 4" w:semiHidden="1" w:uiPriority="39" w:unhideWhenUsed="1"/>
-    <w:lsdException w:name="toc 5" w:semiHidden="1" w:uiPriority="39" w:unhideWhenUsed="1"/>
-    <w:lsdException w:name="toc 6" w:semiHidden="1" w:uiPriority="39" w:unhideWhenUsed="1"/>
-    <w:lsdException w:name="toc 7" w:semiHidden="1" w:uiPriority="39" w:unhideWhenUsed="1"/>
-    <w:lsdException w:name="toc 8" w:semiHidden="1" w:uiPriority="39" w:unhideWhenUsed="1"/>
-    <w:lsdException w:name="toc 9" w:semiHidden="1" w:uiPriority="39" w:unhideWhenUsed="1"/>
-    <w:lsdException w:name="Normal Indent" w:semiHidden="1" w:unhideWhenUsed="1"/>
-    <w:lsdException w:name="footnote text" w:semiHidden="1" w:unhideWhenUsed="1"/>
-    <w:lsdException w:name="annotation text" w:semiHidden="1" w:unhideWhenUsed="1"/>
-    <w:lsdException w:name="header" w:semiHidden="1" w:unhideWhenUsed="1"/>
-    <w:lsdException w:name="footer" w:semiHidden="1" w:unhideWhenUsed="1"/>
-    <w:lsdException w:name="index heading" w:semiHidden="1" w:unhideWhenUsed="1"/>
-    <w:lsdException w:name="caption" w:semiHidden="1" w:uiPriority="35" w:unhideWhenUsed="1" w:qFormat="1"/>
-    <w:lsdException w:name="table of figures" w:semiHidden="1" w:unhideWhenUsed="1"/>
-    <w:lsdException w:name="envelope address" w:semiHidden="1" w:unhideWhenUsed="1"/>
-    <w:lsdException w:name="envelope return" w:semiHidden="1" w:unhideWhenUsed="1"/>
-    <w:lsdException w:name="footnote reference" w:semiHidden="1" w:unhideWhenUsed="1"/>
-    <w:lsdException w:name="annotation reference" w:semiHidden="1" w:unhideWhenUsed="1"/>
-    <w:lsdException w:name="line number" w:semiHidden="1" w:unhideWhenUsed="1"/>
-    <w:lsdException w:name="page number" w:semiHidden="1" w:unhideWhenUsed="1"/>
-    <w:lsdException w:name="endnote reference" w:semiHidden="1" w:unhideWhenUsed="1"/>
-    <w:lsdException w:name="endnote text" w:semiHidden="1" w:unhideWhenUsed="1"/>
-    <w:lsdException w:name="table of authorities" w:semiHidden="1" w:unhideWhenUsed="1"/>
-    <w:lsdException w:name="macro" w:semiHidden="1" w:unhideWhenUsed="1"/>
-    <w:lsdException w:name="toa heading" w:semiHidden="1" w:unhideWhenUsed="1"/>
-    <w:lsdException w:name="List" w:semiHidden="1" w:unhideWhenUsed="1"/>
-    <w:lsdException w:name="List Bullet" w:semiHidden="1" w:unhideWhenUsed="1"/>
-    <w:lsdException w:name="List Number" w:semiHidden="1" w:unhideWhenUsed="1"/>
-    <w:lsdException w:name="List 2" w:semiHidden="1" w:unhideWhenUsed="1"/>
-    <w:lsdException w:name="List 3" w:semiHidden="1" w:unhideWhenUsed="1"/>
-    <w:lsdException w:name="List 4" w:semiHidden="1" w:unhideWhenUsed="1"/>
-    <w:lsdException w:name="List 5" w:semiHidden="1" w:unhideWhenUsed="1"/>
-    <w:lsdException w:name="List Bullet 2" w:semiHidden="1" w:unhideWhenUsed="1"/>
-    <w:lsdException w:name="List Bullet 3" w:semiHidden="1" w:unhideWhenUsed="1"/>
-    <w:lsdException w:name="List Bullet 4" w:semiHidden="1" w:unhideWhenUsed="1"/>
-    <w:lsdException w:name="List Bullet 5" w:semiHidden="1" w:unhideWhenUsed="1"/>
-    <w:lsdException w:name="List Number 2" w:semiHidden="1" w:unhideWhenUsed="1"/>
-    <w:lsdException w:name="List Number 3" w:semiHidden="1" w:unhideWhenUsed="1"/>
-    <w:lsdException w:name="List Number 4" w:semiHidden="1" w:unhideWhenUsed="1"/>
-    <w:lsdException w:name="List Number 5" w:semiHidden="1" w:unhideWhenUsed="1"/>
-    <w:lsdException w:name="Title" w:uiPriority="10" w:qFormat="1"/>
-    <w:lsdException w:name="Closing" w:semiHidden="1" w:unhideWhenUsed="1"/>
-    <w:lsdException w:name="Signature" w:semiHidden="1" w:unhideWhenUsed="1"/>
-    <w:lsdException w:name="Default Paragraph Font" w:semiHidden="1" w:uiPriority="1" w:unhideWhenUsed="1"/>
-    <w:lsdException w:name="Body Text" w:semiHidden="1" w:unhideWhenUsed="1"/>
-    <w:lsdException w:name="Body Text Indent" w:semiHidden="1" w:unhideWhenUsed="1"/>
-    <w:lsdException w:name="List Continue" w:semiHidden="1" w:unhideWhenUsed="1"/>
-    <w:lsdException w:name="List Continue 2" w:semiHidden="1" w:unhideWhenUsed="1"/>
-    <w:lsdException w:name="List Continue 3" w:semiHidden="1" w:unhideWhenUsed="1"/>
-    <w:lsdException w:name="List Continue 4" w:semiHidden="1" w:unhideWhenUsed="1"/>
-    <w:lsdException w:name="List Continue 5" w:semiHidden="1" w:unhideWhenUsed="1"/>
-    <w:lsdException w:name="Message Header" w:semiHidden="1" w:unhideWhenUsed="1"/>
-    <w:lsdException w:name="Subtitle" w:uiPriority="11" w:qFormat="1"/>
-    <w:lsdException w:name="Salutation" w:semiHidden="1" w:unhideWhenUsed="1"/>
-    <w:lsdException w:name="Date" w:semiHidden="1" w:unhideWhenUsed="1"/>
-    <w:lsdException w:name="Body Text First Indent" w:semiHidden="1" w:unhideWhenUsed="1"/>
-    <w:lsdException w:name="Body Text First Indent 2" w:semiHidden="1" w:unhideWhenUsed="1"/>
-    <w:lsdException w:name="Note Heading" w:semiHidden="1" w:unhideWhenUsed="1"/>
-    <w:lsdException w:name="Body Text 2" w:semiHidden="1" w:unhideWhenUsed="1"/>
-    <w:lsdException w:name="Body Text 3" w:semiHidden="1" w:unhideWhenUsed="1"/>
-    <w:lsdException w:name="Body Text Indent 2" w:semiHidden="1" w:unhideWhenUsed="1"/>
-    <w:lsdException w:name="Body Text Indent 3" w:semiHidden="1" w:unhideWhenUsed="1"/>
-    <w:lsdException w:name="Block Text" w:semiHidden="1" w:unhideWhenUsed="1"/>
-    <w:lsdException w:name="Hyperlink" w:semiHidden="1" w:unhideWhenUsed="1"/>
-    <w:lsdException w:name="FollowedHyperlink" w:semiHidden="1" w:unhideWhenUsed="1"/>
-    <w:lsdException w:name="Strong" w:uiPriority="22" w:qFormat="1"/>
-    <w:lsdException w:name="Emphasis" w:uiPriority="20" w:qFormat="1"/>
-    <w:lsdException w:name="Document Map" w:semiHidden="1" w:unhideWhenUsed="1"/>
-    <w:lsdException w:name="Plain Text" w:semiHidden="1" w:unhideWhenUsed="1"/>
-    <w:lsdException w:name="E-mail Signature" w:semiHidden="1" w:unhideWhenUsed="1"/>
-    <w:lsdException w:name="HTML Top of Form" w:semiHidden="1" w:unhideWhenUsed="1"/>
-    <w:lsdException w:name="HTML Bottom of Form" w:semiHidden="1" w:unhideWhenUsed="1"/>
-    <w:lsdException w:name="Normal (Web)" w:semiHidden="1" w:unhideWhenUsed="1"/>
-    <w:lsdException w:name="HTML Acronym" w:semiHidden="1" w:unhideWhenUsed="1"/>
-    <w:lsdException w:name="HTML Address" w:semiHidden="1" w:unhideWhenUsed="1"/>
-    <w:lsdException w:name="HTML Cite" w:semiHidden="1" w:unhideWhenUsed="1"/>
-    <w:lsdException w:name="HTML Code" w:semiHidden="1" w:unhideWhenUsed="1"/>
-    <w:lsdException w:name="HTML Definition" w:semiHidden="1" w:unhideWhenUsed="1"/>
-    <w:lsdException w:name="HTML Keyboard" w:semiHidden="1" w:unhideWhenUsed="1"/>
-    <w:lsdException w:name="HTML Preformatted" w:semiHidden="1" w:unhideWhenUsed="1"/>
-    <w:lsdException w:name="HTML Sample" w:semiHidden="1" w:unhideWhenUsed="1"/>
-    <w:lsdException w:name="HTML Typewriter" w:semiHidden="1" w:unhideWhenUsed="1"/>
-    <w:lsdException w:name="HTML Variable" w:semiHidden="1" w:unhideWhenUsed="1"/>
-    <w:lsdException w:name="Normal Table" w:semiHidden="1" w:unhideWhenUsed="1"/>
-    <w:lsdException w:name="annotation subject" w:semiHidden="1" w:unhideWhenUsed="1"/>
-    <w:lsdException w:name="No List" w:semiHidden="1" w:unhideWhenUsed="1"/>
-    <w:lsdException w:name="Outline List 1" w:semiHidden="1" w:unhideWhenUsed="1"/>
-    <w:lsdException w:name="Outline List 2" w:semiHidden="1" w:unhideWhenUsed="1"/>
-    <w:lsdException w:name="Outline List 3" w:semiHidden="1" w:unhideWhenUsed="1"/>
-    <w:lsdException w:name="Table Simple 1" w:semiHidden="1" w:unhideWhenUsed="1"/>
-    <w:lsdException w:name="Table Simple 2" w:semiHidden="1" w:unhideWhenUsed="1"/>
-    <w:lsdException w:name="Table Simple 3" w:semiHidden="1" w:unhideWhenUsed="1"/>
-    <w:lsdException w:name="Table Classic 1" w:semiHidden="1" w:unhideWhenUsed="1"/>
-    <w:lsdException w:name="Table Classic 2" w:semiHidden="1" w:unhideWhenUsed="1"/>
-    <w:lsdException w:name="Table Classic 3" w:semiHidden="1" w:unhideWhenUsed="1"/>
-    <w:lsdException w:name="Table Classic 4" w:semiHidden="1" w:unhideWhenUsed="1"/>
-    <w:lsdException w:name="Table Colorful 1" w:semiHidden="1" w:unhideWhenUsed="1"/>
-    <w:lsdException w:name="Table Colorful 2" w:semiHidden="1" w:unhideWhenUsed="1"/>
-    <w:lsdException w:name="Table Colorful 3" w:semiHidden="1" w:unhideWhenUsed="1"/>
-    <w:lsdException w:name="Table Columns 1" w:semiHidden="1" w:unhideWhenUsed="1"/>
-    <w:lsdException w:name="Table Columns 2" w:semiHidden="1" w:unhideWhenUsed="1"/>
-    <w:lsdException w:name="Table Columns 3" w:semiHidden="1" w:unhideWhenUsed="1"/>
-    <w:lsdException w:name="Table Columns 4" w:semiHidden="1" w:unhideWhenUsed="1"/>
-    <w:lsdException w:name="Table Columns 5" w:semiHidden="1" w:unhideWhenUsed="1"/>
-    <w:lsdException w:name="Table Grid 1" w:semiHidden="1" w:unhideWhenUsed="1"/>
-    <w:lsdException w:name="Table Grid 2" w:semiHidden="1" w:unhideWhenUsed="1"/>
-    <w:lsdException w:name="Table Grid 3" w:semiHidden="1" w:unhideWhenUsed="1"/>
-    <w:lsdException w:name="Table Grid 4" w:semiHidden="1" w:unhideWhenUsed="1"/>
-    <w:lsdException w:name="Table Grid 5" w:semiHidden="1" w:unhideWhenUsed="1"/>
-    <w:lsdException w:name="Table Grid 6" w:semiHidden="1" w:unhideWhenUsed="1"/>
-    <w:lsdException w:name="Table Grid 7" w:semiHidden="1" w:unhideWhenUsed="1"/>
-    <w:lsdException w:name="Table Grid 8" w:semiHidden="1" w:unhideWhenUsed="1"/>
-    <w:lsdException w:name="Table List 1" w:semiHidden="1" w:unhideWhenUsed="1"/>
-    <w:lsdException w:name="Table List 2" w:semiHidden="1" w:unhideWhenUsed="1"/>
-    <w:lsdException w:name="Table List 3" w:semiHidden="1" w:unhideWhenUsed="1"/>
-    <w:lsdException w:name="Table List 4" w:semiHidden="1" w:unhideWhenUsed="1"/>
-    <w:lsdException w:name="Table List 5" w:semiHidden="1" w:unhideWhenUsed="1"/>
-    <w:lsdException w:name="Table List 6" w:semiHidden="1" w:unhideWhenUsed="1"/>
-    <w:lsdException w:name="Table List 7" w:semiHidden="1" w:unhideWhenUsed="1"/>
-    <w:lsdException w:name="Table List 8" w:semiHidden="1" w:unhideWhenUsed="1"/>
-    <w:lsdException w:name="Table 3D effects 1" w:semiHidden="1" w:unhideWhenUsed="1"/>
-    <w:lsdException w:name="Table 3D effects 2" w:semiHidden="1" w:unhideWhenUsed="1"/>
-    <w:lsdException w:name="Table 3D effects 3" w:semiHidden="1" w:unhideWhenUsed="1"/>
-    <w:lsdException w:name="Table Contemporary" w:semiHidden="1" w:unhideWhenUsed="1"/>
-    <w:lsdException w:name="Table Elegant" w:semiHidden="1" w:unhideWhenUsed="1"/>
-    <w:lsdException w:name="Table Professional" w:semiHidden="1" w:unhideWhenUsed="1"/>
-    <w:lsdException w:name="Table Subtle 1" w:semiHidden="1" w:unhideWhenUsed="1"/>
-    <w:lsdException w:name="Table Subtle 2" w:semiHidden="1" w:unhideWhenUsed="1"/>
-    <w:lsdException w:name="Table Web 1" w:semiHidden="1" w:unhideWhenUsed="1"/>
-    <w:lsdException w:name="Table Web 2" w:semiHidden="1" w:unhideWhenUsed="1"/>
-    <w:lsdException w:name="Table Web 3" w:semiHidden="1" w:unhideWhenUsed="1"/>
-    <w:lsdException w:name="Balloon Text" w:semiHidden="1" w:unhideWhenUsed="1"/>
-    <w:lsdException w:name="Table Grid" w:uiPriority="59"/>
-    <w:lsdException w:name="Table Theme" w:semiHidden="1" w:unhideWhenUsed="1"/>
-    <w:lsdException w:name="Placeholder Text" w:semiHidden="1"/>
-    <w:lsdException w:name="No Spacing" w:uiPriority="1" w:qFormat="1"/>
-    <w:lsdException w:name="Light Shading" w:uiPriority="60"/>
-    <w:lsdException w:name="Light List" w:uiPriority="61"/>
-    <w:lsdException w:name="Light Grid" w:uiPriority="62"/>
-    <w:lsdException w:name="Medium Shading 1" w:uiPriority="63"/>
-    <w:lsdException w:name="Medium Shading 2" w:uiPriority="64"/>
-    <w:lsdException w:name="Medium List 1" w:uiPriority="65"/>
-    <w:lsdException w:name="Medium List 2" w:uiPriority="66"/>
-    <w:lsdException w:name="Medium Grid 1" w:uiPriority="67"/>
-    <w:lsdException w:name="Medium Grid 2" w:uiPriority="68"/>
-    <w:lsdException w:name="Medium Grid 3" w:uiPriority="69"/>
-    <w:lsdException w:name="Dark List" w:uiPriority="70"/>
-    <w:lsdException w:name="Colorful Shading" w:uiPriority="71"/>
-    <w:lsdException w:name="Colorful List" w:uiPriority="72"/>
-    <w:lsdException w:name="Colorful Grid" w:uiPriority="73"/>
-    <w:lsdException w:name="Light Shading Accent 1" w:uiPriority="60"/>
-    <w:lsdException w:name="Light List Accent 1" w:uiPriority="61"/>
-    <w:lsdException w:name="Light Grid Accent 1" w:uiPriority="62"/>
-    <w:lsdException w:name="Medium Shading 1 Accent 1" w:uiPriority="63"/>
-    <w:lsdException w:name="Medium Shading 2 Accent 1" w:uiPriority="64"/>
-    <w:lsdException w:name="Medium List 1 Accent 1" w:uiPriority="65"/>
-    <w:lsdException w:name="Revision" w:semiHidden="1"/>
-    <w:lsdException w:name="List Paragraph" w:uiPriority="34" w:qFormat="1"/>
-    <w:lsdException w:name="Quote" w:uiPriority="29" w:qFormat="1"/>
-    <w:lsdException w:name="Intense Quote" w:uiPriority="30" w:qFormat="1"/>
-    <w:lsdException w:name="Medium List 2 Accent 1" w:uiPriority="66"/>
-    <w:lsdException w:name="Medium Grid 1 Accent 1" w:uiPriority="67"/>
-    <w:lsdException w:name="Medium Grid 2 Accent 1" w:uiPriority="68"/>
-    <w:lsdException w:name="Medium Grid 3 Accent 1" w:uiPriority="69"/>
-    <w:lsdException w:name="Dark List Accent 1" w:uiPriority="70"/>
-    <w:lsdException w:name="Colorful Shading Accent 1" w:uiPriority="71"/>
-    <w:lsdException w:name="Colorful List Accent 1" w:uiPriority="72"/>
-    <w:lsdException w:name="Colorful Grid Accent 1" w:uiPriority="73"/>
-    <w:lsdException w:name="Light Shading Accent 2" w:uiPriority="60"/>
-    <w:lsdException w:name="Light List Accent 2" w:uiPriority="61"/>
-    <w:lsdException w:name="Light Grid Accent 2" w:uiPriority="62"/>
-    <w:lsdException w:name="Medium Shading 1 Accent 2" w:uiPriority="63"/>
-    <w:lsdException w:name="Medium Shading 2 Accent 2" w:uiPriority="64"/>
-    <w:lsdException w:name="Medium List 1 Accent 2" w:uiPriority="65"/>
-    <w:lsdException w:name="Medium List 2 Accent 2" w:uiPriority="66"/>
-    <w:lsdException w:name="Medium Grid 1 Accent 2" w:uiPriority="67"/>
-    <w:lsdException w:name="Medium Grid 2 Accent 2" w:uiPriority="68"/>
-    <w:lsdException w:name="Medium Grid 3 Accent 2" w:uiPriority="69"/>
-    <w:lsdException w:name="Dark List Accent 2" w:uiPriority="70"/>
-    <w:lsdException w:name="Colorful Shading Accent 2" w:uiPriority="71"/>
-    <w:lsdException w:name="Colorful List Accent 2" w:uiPriority="72"/>
-    <w:lsdException w:name="Colorful Grid Accent 2" w:uiPriority="73"/>
-    <w:lsdException w:name="Light Shading Accent 3" w:uiPriority="60"/>
-    <w:lsdException w:name="Light List Accent 3" w:uiPriority="61"/>
-    <w:lsdException w:name="Light Grid Accent 3" w:uiPriority="62"/>
-    <w:lsdException w:name="Medium Shading 1 Accent 3" w:uiPriority="63"/>
-    <w:lsdException w:name="Medium Shading 2 Accent 3" w:uiPriority="64"/>
-    <w:lsdException w:name="Medium List 1 Accent 3" w:uiPriority="65"/>
-    <w:lsdException w:name="Medium List 2 Accent 3" w:uiPriority="66"/>
-    <w:lsdException w:name="Medium Grid 1 Accent 3" w:uiPriority="67"/>
-    <w:lsdException w:name="Medium Grid 2 Accent 3" w:uiPriority="68"/>
-    <w:lsdException w:name="Medium Grid 3 Accent 3" w:uiPriority="69"/>
-    <w:lsdException w:name="Dark List Accent 3" w:uiPriority="70"/>
-    <w:lsdException w:name="Colorful Shading Accent 3" w:uiPriority="71"/>
-    <w:lsdException w:name="Colorful List Accent 3" w:uiPriority="72"/>
-    <w:lsdException w:name="Colorful Grid Accent 3" w:uiPriority="73"/>
-    <w:lsdException w:name="Light Shading Accent 4" w:uiPriority="60"/>
-    <w:lsdException w:name="Light List Accent 4" w:uiPriority="61"/>
-    <w:lsdException w:name="Light Grid Accent 4" w:uiPriority="62"/>
-    <w:lsdException w:name="Medium Shading 1 Accent 4" w:uiPriority="63"/>
-    <w:lsdException w:name="Medium Shading 2 Accent 4" w:uiPriority="64"/>
-    <w:lsdException w:name="Medium List 1 Accent 4" w:uiPriority="65"/>
-    <w:lsdException w:name="Medium List 2 Accent 4" w:uiPriority="66"/>
-    <w:lsdException w:name="Medium Grid 1 Accent 4" w:uiPriority="67"/>
-    <w:lsdException w:name="Medium Grid 2 Accent 4" w:uiPriority="68"/>
-    <w:lsdException w:name="Medium Grid 3 Accent 4" w:uiPriority="69"/>
-    <w:lsdException w:name="Dark List Accent 4" w:uiPriority="70"/>
-    <w:lsdException w:name="Colorful Shading Accent 4" w:uiPriority="71"/>
-    <w:lsdException w:name="Colorful List Accent 4" w:uiPriority="72"/>
-    <w:lsdException w:name="Colorful Grid Accent 4" w:uiPriority="73"/>
-    <w:lsdException w:name="Light Shading Accent 5" w:uiPriority="60"/>
-    <w:lsdException w:name="Light List Accent 5" w:uiPriority="61"/>
-    <w:lsdException w:name="Light Grid Accent 5" w:uiPriority="62"/>
-    <w:lsdException w:name="Medium Shading 1 Accent 5" w:uiPriority="63"/>
-    <w:lsdException w:name="Medium Shading 2 Accent 5" w:uiPriority="64"/>
-    <w:lsdException w:name="Medium List 1 Accent 5" w:uiPriority="65"/>
-    <w:lsdException w:name="Medium List 2 Accent 5" w:uiPriority="66"/>
-    <w:lsdException w:name="Medium Grid 1 Accent 5" w:uiPriority="67"/>
-    <w:lsdException w:name="Medium Grid 2 Accent 5" w:uiPriority="68"/>
-    <w:lsdException w:name="Medium Grid 3 Accent 5" w:uiPriority="69"/>
-    <w:lsdException w:name="Dark List Accent 5" w:uiPriority="70"/>
-    <w:lsdException w:name="Colorful Shading Accent 5" w:uiPriority="71"/>
-    <w:lsdException w:name="Colorful List Accent 5" w:uiPriority="72"/>
-    <w:lsdException w:name="Colorful Grid Accent 5" w:uiPriority="73"/>
-    <w:lsdException w:name="Light Shading Accent 6" w:uiPriority="60"/>
-    <w:lsdException w:name="Light List Accent 6" w:uiPriority="61"/>
-    <w:lsdException w:name="Light Grid Accent 6" w:uiPriority="62"/>
-    <w:lsdException w:name="Medium Shading 1 Accent 6" w:uiPriority="63"/>
-    <w:lsdException w:name="Medium Shading 2 Accent 6" w:uiPriority="64"/>
-    <w:lsdException w:name="Medium List 1 Accent 6" w:uiPriority="65"/>
-    <w:lsdException w:name="Medium List 2 Accent 6" w:uiPriority="66"/>
-    <w:lsdException w:name="Medium Grid 1 Accent 6" w:uiPriority="67"/>
-    <w:lsdException w:name="Medium Grid 2 Accent 6" w:uiPriority="68"/>
-    <w:lsdException w:name="Medium Grid 3 Accent 6" w:uiPriority="69"/>
-    <w:lsdException w:name="Dark List Accent 6" w:uiPriority="70"/>
-    <w:lsdException w:name="Colorful Shading Accent 6" w:uiPriority="71"/>
-    <w:lsdException w:name="Colorful List Accent 6" w:uiPriority="72"/>
-    <w:lsdException w:name="Colorful Grid Accent 6" w:uiPriority="73"/>
-    <w:lsdException w:name="Subtle Emphasis" w:uiPriority="19" w:qFormat="1"/>
-    <w:lsdException w:name="Intense Emphasis" w:uiPriority="21" w:qFormat="1"/>
-    <w:lsdException w:name="Subtle Reference" w:uiPriority="31" w:qFormat="1"/>
-    <w:lsdException w:name="Intense Reference" w:uiPriority="32" w:qFormat="1"/>
-    <w:lsdException w:name="Book Title" w:uiPriority="33" w:qFormat="1"/>
-    <w:lsdException w:name="Bibliography" w:semiHidden="1" w:uiPriority="37" w:unhideWhenUsed="1"/>
-    <w:lsdException w:name="TOC Heading" w:semiHidden="1" w:uiPriority="39" w:unhideWhenUsed="1" w:qFormat="1"/>
-    <w:lsdException w:name="Plain Table 1" w:uiPriority="41"/>
-    <w:lsdException w:name="Plain Table 2" w:uiPriority="42"/>
-    <w:lsdException w:name="Plain Table 3" w:uiPriority="43"/>
-    <w:lsdException w:name="Plain Table 4" w:uiPriority="44"/>
-    <w:lsdException w:name="Plain Table 5" w:uiPriority="45"/>
-    <w:lsdException w:name="Grid Table Light" w:uiPriority="40"/>
-    <w:lsdException w:name="Grid Table 1 Light" w:uiPriority="46"/>
-    <w:lsdException w:name="Grid Table 2" w:uiPriority="47"/>
-    <w:lsdException w:name="Grid Table 3" w:uiPriority="48"/>
-    <w:lsdException w:name="Grid Table 4" w:uiPriority="49"/>
-    <w:lsdException w:name="Grid Table 5 Dark" w:uiPriority="50"/>
-    <w:lsdException w:name="Grid Table 6 Colorful" w:uiPriority="51"/>
-    <w:lsdException w:name="Grid Table 7 Colorful" w:uiPriority="52"/>
-    <w:lsdException w:name="Grid Table 1 Light Accent 1" w:uiPriority="46"/>
-    <w:lsdException w:name="Grid Table 2 Accent 1" w:uiPriority="47"/>
-    <w:lsdException w:name="Grid Table 3 Accent 1" w:uiPriority="48"/>
-    <w:lsdException w:name="Grid Table 4 Accent 1" w:uiPriority="49"/>
-    <w:lsdException w:name="Grid Table 5 Dark Accent 1" w:uiPriority="50"/>
-    <w:lsdException w:name="Grid Table 6 Colorful Accent 1" w:uiPriority="51"/>
-    <w:lsdException w:name="Grid Table 7 Colorful Accent 1" w:uiPriority="52"/>
-    <w:lsdException w:name="Grid Table 1 Light Accent 2" w:uiPriority="46"/>
-    <w:lsdException w:name="Grid Table 2 Accent 2" w:uiPriority="47"/>
-    <w:lsdException w:name="Grid Table 3 Accent 2" w:uiPriority="48"/>
-    <w:lsdException w:name="Grid Table 4 Accent 2" w:uiPriority="49"/>
-    <w:lsdException w:name="Grid Table 5 Dark Accent 2" w:uiPriority="50"/>
-    <w:lsdException w:name="Grid Table 6 Colorful Accent 2" w:uiPriority="51"/>
-    <w:lsdException w:name="Grid Table 7 Colorful Accent 2" w:uiPriority="52"/>
-    <w:lsdException w:name="Grid Table 1 Light Accent 3" w:uiPriority="46"/>
-    <w:lsdException w:name="Grid Table 2 Accent 3" w:uiPriority="47"/>
-    <w:lsdException w:name="Grid Table 3 Accent 3" w:uiPriority="48"/>
-    <w:lsdException w:name="Grid Table 4 Accent 3" w:uiPriority="49"/>
-    <w:lsdException w:name="Grid Table 5 Dark Accent 3" w:uiPriority="50"/>
-    <w:lsdException w:name="Grid Table 6 Colorful Accent 3" w:uiPriority="51"/>
-    <w:lsdException w:name="Grid Table 7 Colorful Accent 3" w:uiPriority="52"/>
-    <w:lsdException w:name="Grid Table 1 Light Accent 4" w:uiPriority="46"/>
-    <w:lsdException w:name="Grid Table 2 Accent 4" w:uiPriority="47"/>
-    <w:lsdException w:name="Grid Table 3 Accent 4" w:uiPriority="48"/>
-    <w:lsdException w:name="Grid Table 4 Accent 4" w:uiPriority="49"/>
-    <w:lsdException w:name="Grid Table 5 Dark Accent 4" w:uiPriority="50"/>
-    <w:lsdException w:name="Grid Table 6 Colorful Accent 4" w:uiPriority="51"/>
-    <w:lsdException w:name="Grid Table 7 Colorful Accent 4" w:uiPriority="52"/>
-    <w:lsdException w:name="Grid Table 1 Light Accent 5" w:uiPriority="46"/>
-    <w:lsdException w:name="Grid Table 2 Accent 5" w:uiPriority="47"/>
-    <w:lsdException w:name="Grid Table 3 Accent 5" w:uiPriority="48"/>
-    <w:lsdException w:name="Grid Table 4 Accent 5" w:uiPriority="49"/>
-    <w:lsdException w:name="Grid Table 5 Dark Accent 5" w:uiPriority="50"/>
-    <w:lsdException w:name="Grid Table 6 Colorful Accent 5" w:uiPriority="51"/>
-    <w:lsdException w:name="Grid Table 7 Colorful Accent 5" w:uiPriority="52"/>
-    <w:lsdException w:name="Grid Table 1 Light Accent 6" w:uiPriority="46"/>
-    <w:lsdException w:name="Grid Table 2 Accent 6" w:uiPriority="47"/>
-    <w:lsdException w:name="Grid Table 3 Accent 6" w:uiPriority="48"/>
-    <w:lsdException w:name="Grid Table 4 Accent 6" w:uiPriority="49"/>
-    <w:lsdException w:name="Grid Table 5 Dark Accent 6" w:uiPriority="50"/>
-    <w:lsdException w:name="Grid Table 6 Colorful Accent 6" w:uiPriority="51"/>
-    <w:lsdException w:name="Grid Table 7 Colorful Accent 6" w:uiPriority="52"/>
-    <w:lsdException w:name="List Table 1 Light" w:uiPriority="46"/>
-    <w:lsdException w:name="List Table 2" w:uiPriority="47"/>
-    <w:lsdException w:name="List Table 3" w:uiPriority="48"/>
-    <w:lsdException w:name="List Table 4" w:uiPriority="49"/>
-    <w:lsdException w:name="List Table 5 Dark" w:uiPriority="50"/>
-    <w:lsdException w:name="List Table 6 Colorful" w:uiPriority="51"/>
-    <w:lsdException w:name="List Table 7 Colorful" w:uiPriority="52"/>
-    <w:lsdException w:name="List Table 1 Light Accent 1" w:uiPriority="46"/>
-    <w:lsdException w:name="List Table 2 Accent 1" w:uiPriority="47"/>
-    <w:lsdException w:name="List Table 3 Accent 1" w:uiPriority="48"/>
-    <w:lsdException w:name="List Table 4 Accent 1" w:uiPriority="49"/>
-    <w:lsdException w:name="List Table 5 Dark Accent 1" w:uiPriority="50"/>
-    <w:lsdException w:name="List Table 6 Colorful Accent 1" w:uiPriority="51"/>
-    <w:lsdException w:name="List Table 7 Colorful Accent 1" w:uiPriority="52"/>
-    <w:lsdException w:name="List Table 1 Light Accent 2" w:uiPriority="46"/>
-    <w:lsdException w:name="List Table 2 Accent 2" w:uiPriority="47"/>
-    <w:lsdException w:name="List Table 3 Accent 2" w:uiPriority="48"/>
-    <w:lsdException w:name="List Table 4 Accent 2" w:uiPriority="49"/>
-    <w:lsdException w:name="List Table 5 Dark Accent 2" w:uiPriority="50"/>
-    <w:lsdException w:name="List Table 6 Colorful Accent 2" w:uiPriority="51"/>
-    <w:lsdException w:name="List Table 7 Colorful Accent 2" w:uiPriority="52"/>
-    <w:lsdException w:name="List Table 1 Light Accent 3" w:uiPriority="46"/>
-    <w:lsdException w:name="List Table 2 Accent 3" w:uiPriority="47"/>
-    <w:lsdException w:name="List Table 3 Accent 3" w:uiPriority="48"/>
-    <w:lsdException w:name="List Table 4 Accent 3" w:uiPriority="49"/>
-    <w:lsdException w:name="List Table 5 Dark Accent 3" w:uiPriority="50"/>
-    <w:lsdException w:name="List Table 6 Colorful Accent 3" w:uiPriority="51"/>
-    <w:lsdException w:name="List Table 7 Colorful Accent 3" w:uiPriority="52"/>
-    <w:lsdException w:name="List Table 1 Light Accent 4" w:uiPriority="46"/>
-    <w:lsdException w:name="List Table 2 Accent 4" w:uiPriority="47"/>
-    <w:lsdException w:name="List Table 3 Accent 4" w:uiPriority="48"/>
-    <w:lsdException w:name="List Table 4 Accent 4" w:uiPriority="49"/>
-    <w:lsdException w:name="List Table 5 Dark Accent 4" w:uiPriority="50"/>
-    <w:lsdException w:name="List Table 6 Colorful Accent 4" w:uiPriority="51"/>
-    <w:lsdException w:name="List Table 7 Colorful Accent 4" w:uiPriority="52"/>
-    <w:lsdException w:name="List Table 1 Light Accent 5" w:uiPriority="46"/>
-    <w:lsdException w:name="List Table 2 Accent 5" w:uiPriority="47"/>
-    <w:lsdException w:name="List Table 3 Accent 5" w:uiPriority="48"/>
-    <w:lsdException w:name="List Table 4 Accent 5" w:uiPriority="49"/>
-    <w:lsdException w:name="List Table 5 Dark Accent 5" w:uiPriority="50"/>
-    <w:lsdException w:name="List Table 6 Colorful Accent 5" w:uiPriority="51"/>
-    <w:lsdException w:name="List Table 7 Colorful Accent 5" w:uiPriority="52"/>
-    <w:lsdException w:name="List Table 1 Light Accent 6" w:uiPriority="46"/>
-    <w:lsdException w:name="List Table 2 Accent 6" w:uiPriority="47"/>
-    <w:lsdException w:name="List Table 3 Accent 6" w:uiPriority="48"/>
-    <w:lsdException w:name="List Table 4 Accent 6" w:uiPriority="49"/>
-    <w:lsdException w:name="List Table 5 Dark Accent 6" w:uiPriority="50"/>
-    <w:lsdException w:name="List Table 6 Colorful Accent 6" w:uiPriority="51"/>
-    <w:lsdException w:name="List Table 7 Colorful Accent 6" w:uiPriority="52"/>
+  <w:latentStyles w:defLockedState="0" w:defUIPriority="99" w:defSemiHidden="1" w:defUnhideWhenUsed="1" w:defQFormat="0" w:count="267">
+    <w:lsdException w:name="Normal" w:semiHidden="0" w:uiPriority="0" w:unhideWhenUsed="0" w:qFormat="1"/>
+    <w:lsdException w:name="heading 1" w:semiHidden="0" w:uiPriority="9" w:unhideWhenUsed="0" w:qFormat="1"/>
+    <w:lsdException w:name="heading 2" w:uiPriority="9" w:qFormat="1"/>
+    <w:lsdException w:name="heading 3" w:uiPriority="9" w:qFormat="1"/>
+    <w:lsdException w:name="heading 4" w:uiPriority="9" w:qFormat="1"/>
+    <w:lsdException w:name="heading 5" w:uiPriority="9" w:qFormat="1"/>
+    <w:lsdException w:name="heading 6" w:uiPriority="9" w:qFormat="1"/>
+    <w:lsdException w:name="heading 7" w:uiPriority="9" w:qFormat="1"/>
+    <w:lsdException w:name="heading 8" w:uiPriority="9" w:qFormat="1"/>
+    <w:lsdException w:name="heading 9" w:uiPriority="9" w:qFormat="1"/>
+    <w:lsdException w:name="toc 1" w:uiPriority="39"/>
+    <w:lsdException w:name="toc 2" w:uiPriority="39"/>
+    <w:lsdException w:name="toc 3" w:uiPriority="39"/>
+    <w:lsdException w:name="toc 4" w:uiPriority="39"/>
+    <w:lsdException w:name="toc 5" w:uiPriority="39"/>
+    <w:lsdException w:name="toc 6" w:uiPriority="39"/>
+    <w:lsdException w:name="toc 7" w:uiPriority="39"/>
+    <w:lsdException w:name="toc 8" w:uiPriority="39"/>
+    <w:lsdException w:name="toc 9" w:uiPriority="39"/>
+    <w:lsdException w:name="caption" w:uiPriority="35" w:qFormat="1"/>
+    <w:lsdException w:name="Title" w:semiHidden="0" w:uiPriority="10" w:unhideWhenUsed="0" w:qFormat="1"/>
+    <w:lsdException w:name="Default Paragraph Font" w:uiPriority="1"/>
+    <w:lsdException w:name="Subtitle" w:semiHidden="0" w:uiPriority="11" w:unhideWhenUsed="0" w:qFormat="1"/>
+    <w:lsdException w:name="Strong" w:semiHidden="0" w:uiPriority="22" w:unhideWhenUsed="0" w:qFormat="1"/>
+    <w:lsdException w:name="Emphasis" w:semiHidden="0" w:uiPriority="20" w:unhideWhenUsed="0" w:qFormat="1"/>
+    <w:lsdException w:name="Table Grid" w:semiHidden="0" w:uiPriority="59" w:unhideWhenUsed="0"/>
+    <w:lsdException w:name="Placeholder Text" w:unhideWhenUsed="0"/>
+    <w:lsdException w:name="No Spacing" w:semiHidden="0" w:uiPriority="1" w:unhideWhenUsed="0" w:qFormat="1"/>
+    <w:lsdException w:name="Light Shading" w:semiHidden="0" w:uiPriority="60" w:unhideWhenUsed="0"/>
+    <w:lsdException w:name="Light List" w:semiHidden="0" w:uiPriority="61" w:unhideWhenUsed="0"/>
+    <w:lsdException w:name="Light Grid" w:semiHidden="0" w:uiPriority="62" w:unhideWhenUsed="0"/>
+    <w:lsdException w:name="Medium Shading 1" w:semiHidden="0" w:uiPriority="63" w:unhideWhenUsed="0"/>
+    <w:lsdException w:name="Medium Shading 2" w:semiHidden="0" w:uiPriority="64" w:unhideWhenUsed="0"/>
+    <w:lsdException w:name="Medium List 1" w:semiHidden="0" w:uiPriority="65" w:unhideWhenUsed="0"/>
+    <w:lsdException w:name="Medium List 2" w:semiHidden="0" w:uiPriority="66" w:unhideWhenUsed="0"/>
+    <w:lsdException w:name="Medium Grid 1" w:semiHidden="0" w:uiPriority="67" w:unhideWhenUsed="0"/>
+    <w:lsdException w:name="Medium Grid 2" w:semiHidden="0" w:uiPriority="68" w:unhideWhenUsed="0"/>
+    <w:lsdException w:name="Medium Grid 3" w:semiHidden="0" w:uiPriority="69" w:unhideWhenUsed="0"/>
+    <w:lsdException w:name="Dark List" w:semiHidden="0" w:uiPriority="70" w:unhideWhenUsed="0"/>
+    <w:lsdException w:name="Colorful Shading" w:semiHidden="0" w:uiPriority="71" w:unhideWhenUsed="0"/>
+    <w:lsdException w:name="Colorful List" w:semiHidden="0" w:uiPriority="72" w:unhideWhenUsed="0"/>
+    <w:lsdException w:name="Colorful Grid" w:semiHidden="0" w:uiPriority="73" w:unhideWhenUsed="0"/>
+    <w:lsdException w:name="Light Shading Accent 1" w:semiHidden="0" w:uiPriority="60" w:unhideWhenUsed="0"/>
+    <w:lsdException w:name="Light List Accent 1" w:semiHidden="0" w:uiPriority="61" w:unhideWhenUsed="0"/>
+    <w:lsdException w:name="Light Grid Accent 1" w:semiHidden="0" w:uiPriority="62" w:unhideWhenUsed="0"/>
+    <w:lsdException w:name="Medium Shading 1 Accent 1" w:semiHidden="0" w:uiPriority="63" w:unhideWhenUsed="0"/>
+    <w:lsdException w:name="Medium Shading 2 Accent 1" w:semiHidden="0" w:uiPriority="64" w:unhideWhenUsed="0"/>
+    <w:lsdException w:name="Medium List 1 Accent 1" w:semiHidden="0" w:uiPriority="65" w:unhideWhenUsed="0"/>
+    <w:lsdException w:name="Revision" w:unhideWhenUsed="0"/>
+    <w:lsdException w:name="List Paragraph" w:semiHidden="0" w:uiPriority="34" w:unhideWhenUsed="0" w:qFormat="1"/>
+    <w:lsdException w:name="Quote" w:semiHidden="0" w:uiPriority="29" w:unhideWhenUsed="0" w:qFormat="1"/>
+    <w:lsdException w:name="Intense Quote" w:semiHidden="0" w:uiPriority="30" w:unhideWhenUsed="0" w:qFormat="1"/>
+    <w:lsdException w:name="Medium List 2 Accent 1" w:semiHidden="0" w:uiPriority="66" w:unhideWhenUsed="0"/>
+    <w:lsdException w:name="Medium Grid 1 Accent 1" w:semiHidden="0" w:uiPriority="67" w:unhideWhenUsed="0"/>
+    <w:lsdException w:name="Medium Grid 2 Accent 1" w:semiHidden="0" w:uiPriority="68" w:unhideWhenUsed="0"/>
+    <w:lsdException w:name="Medium Grid 3 Accent 1" w:semiHidden="0" w:uiPriority="69" w:unhideWhenUsed="0"/>
+    <w:lsdException w:name="Dark List Accent 1" w:semiHidden="0" w:uiPriority="70" w:unhideWhenUsed="0"/>
+    <w:lsdException w:name="Colorful Shading Accent 1" w:semiHidden="0" w:uiPriority="71" w:unhideWhenUsed="0"/>
+    <w:lsdException w:name="Colorful List Accent 1" w:semiHidden="0" w:uiPriority="72" w:unhideWhenUsed="0"/>
+    <w:lsdException w:name="Colorful Grid Accent 1" w:semiHidden="0" w:uiPriority="73" w:unhideWhenUsed="0"/>
+    <w:lsdException w:name="Light Shading Accent 2" w:semiHidden="0" w:uiPriority="60" w:unhideWhenUsed="0"/>
+    <w:lsdException w:name="Light List Accent 2" w:semiHidden="0" w:uiPriority="61" w:unhideWhenUsed="0"/>
+    <w:lsdException w:name="Light Grid Accent 2" w:semiHidden="0" w:uiPriority="62" w:unhideWhenUsed="0"/>
+    <w:lsdException w:name="Medium Shading 1 Accent 2" w:semiHidden="0" w:uiPriority="63" w:unhideWhenUsed="0"/>
+    <w:lsdException w:name="Medium Shading 2 Accent 2" w:semiHidden="0" w:uiPriority="64" w:unhideWhenUsed="0"/>
+    <w:lsdException w:name="Medium List 1 Accent 2" w:semiHidden="0" w:uiPriority="65" w:unhideWhenUsed="0"/>
+    <w:lsdException w:name="Medium List 2 Accent 2" w:semiHidden="0" w:uiPriority="66" w:unhideWhenUsed="0"/>
+    <w:lsdException w:name="Medium Grid 1 Accent 2" w:semiHidden="0" w:uiPriority="67" w:unhideWhenUsed="0"/>
+    <w:lsdException w:name="Medium Grid 2 Accent 2" w:semiHidden="0" w:uiPriority="68" w:unhideWhenUsed="0"/>
+    <w:lsdException w:name="Medium Grid 3 Accent 2" w:semiHidden="0" w:uiPriority="69" w:unhideWhenUsed="0"/>
+    <w:lsdException w:name="Dark List Accent 2" w:semiHidden="0" w:uiPriority="70" w:unhideWhenUsed="0"/>
+    <w:lsdException w:name="Colorful Shading Accent 2" w:semiHidden="0" w:uiPriority="71" w:unhideWhenUsed="0"/>
+    <w:lsdException w:name="Colorful List Accent 2" w:semiHidden="0" w:uiPriority="72" w:unhideWhenUsed="0"/>
+    <w:lsdException w:name="Colorful Grid Accent 2" w:semiHidden="0" w:uiPriority="73" w:unhideWhenUsed="0"/>
+    <w:lsdException w:name="Light Shading Accent 3" w:semiHidden="0" w:uiPriority="60" w:unhideWhenUsed="0"/>
+    <w:lsdException w:name="Light List Accent 3" w:semiHidden="0" w:uiPriority="61" w:unhideWhenUsed="0"/>
+    <w:lsdException w:name="Light Grid Accent 3" w:semiHidden="0" w:uiPriority="62" w:unhideWhenUsed="0"/>
+    <w:lsdException w:name="Medium Shading 1 Accent 3" w:semiHidden="0" w:uiPriority="63" w:unhideWhenUsed="0"/>
+    <w:lsdException w:name="Medium Shading 2 Accent 3" w:semiHidden="0" w:uiPriority="64" w:unhideWhenUsed="0"/>
+    <w:lsdException w:name="Medium List 1 Accent 3" w:semiHidden="0" w:uiPriority="65" w:unhideWhenUsed="0"/>
+    <w:lsdException w:name="Medium List 2 Accent 3" w:semiHidden="0" w:uiPriority="66" w:unhideWhenUsed="0"/>
+    <w:lsdException w:name="Medium Grid 1 Accent 3" w:semiHidden="0" w:uiPriority="67" w:unhideWhenUsed="0"/>
+    <w:lsdException w:name="Medium Grid 2 Accent 3" w:semiHidden="0" w:uiPriority="68" w:unhideWhenUsed="0"/>
+    <w:lsdException w:name="Medium Grid 3 Accent 3" w:semiHidden="0" w:uiPriority="69" w:unhideWhenUsed="0"/>
+    <w:lsdException w:name="Dark List Accent 3" w:semiHidden="0" w:uiPriority="70" w:unhideWhenUsed="0"/>
+    <w:lsdException w:name="Colorful Shading Accent 3" w:semiHidden="0" w:uiPriority="71" w:unhideWhenUsed="0"/>
+    <w:lsdException w:name="Colorful List Accent 3" w:semiHidden="0" w:uiPriority="72" w:unhideWhenUsed="0"/>
+    <w:lsdException w:name="Colorful Grid Accent 3" w:semiHidden="0" w:uiPriority="73" w:unhideWhenUsed="0"/>
+    <w:lsdException w:name="Light Shading Accent 4" w:semiHidden="0" w:uiPriority="60" w:unhideWhenUsed="0"/>
+    <w:lsdException w:name="Light List Accent 4" w:semiHidden="0" w:uiPriority="61" w:unhideWhenUsed="0"/>
+    <w:lsdException w:name="Light Grid Accent 4" w:semiHidden="0" w:uiPriority="62" w:unhideWhenUsed="0"/>
+    <w:lsdException w:name="Medium Shading 1 Accent 4" w:semiHidden="0" w:uiPriority="63" w:unhideWhenUsed="0"/>
+    <w:lsdException w:name="Medium Shading 2 Accent 4" w:semiHidden="0" w:uiPriority="64" w:unhideWhenUsed="0"/>
+    <w:lsdException w:name="Medium List 1 Accent 4" w:semiHidden="0" w:uiPriority="65" w:unhideWhenUsed="0"/>
+    <w:lsdException w:name="Medium List 2 Accent 4" w:semiHidden="0" w:uiPriority="66" w:unhideWhenUsed="0"/>
+    <w:lsdException w:name="Medium Grid 1 Accent 4" w:semiHidden="0" w:uiPriority="67" w:unhideWhenUsed="0"/>
+    <w:lsdException w:name="Medium Grid 2 Accent 4" w:semiHidden="0" w:uiPriority="68" w:unhideWhenUsed="0"/>
+    <w:lsdException w:name="Medium Grid 3 Accent 4" w:semiHidden="0" w:uiPriority="69" w:unhideWhenUsed="0"/>
+    <w:lsdException w:name="Dark List Accent 4" w:semiHidden="0" w:uiPriority="70" w:unhideWhenUsed="0"/>
+    <w:lsdException w:name="Colorful Shading Accent 4" w:semiHidden="0" w:uiPriority="71" w:unhideWhenUsed="0"/>
+    <w:lsdException w:name="Colorful List Accent 4" w:semiHidden="0" w:uiPriority="72" w:unhideWhenUsed="0"/>
+    <w:lsdException w:name="Colorful Grid Accent 4" w:semiHidden="0" w:uiPriority="73" w:unhideWhenUsed="0"/>
+    <w:lsdException w:name="Light Shading Accent 5" w:semiHidden="0" w:uiPriority="60" w:unhideWhenUsed="0"/>
+    <w:lsdException w:name="Light List Accent 5" w:semiHidden="0" w:uiPriority="61" w:unhideWhenUsed="0"/>
+    <w:lsdException w:name="Light Grid Accent 5" w:semiHidden="0" w:uiPriority="62" w:unhideWhenUsed="0"/>
+    <w:lsdException w:name="Medium Shading 1 Accent 5" w:semiHidden="0" w:uiPriority="63" w:unhideWhenUsed="0"/>
+    <w:lsdException w:name="Medium Shading 2 Accent 5" w:semiHidden="0" w:uiPriority="64" w:unhideWhenUsed="0"/>
+    <w:lsdException w:name="Medium List 1 Accent 5" w:semiHidden="0" w:uiPriority="65" w:unhideWhenUsed="0"/>
+    <w:lsdException w:name="Medium List 2 Accent 5" w:semiHidden="0" w:uiPriority="66" w:unhideWhenUsed="0"/>
+    <w:lsdException w:name="Medium Grid 1 Accent 5" w:semiHidden="0" w:uiPriority="67" w:unhideWhenUsed="0"/>
+    <w:lsdException w:name="Medium Grid 2 Accent 5" w:semiHidden="0" w:uiPriority="68" w:unhideWhenUsed="0"/>
+    <w:lsdException w:name="Medium Grid 3 Accent 5" w:semiHidden="0" w:uiPriority="69" w:unhideWhenUsed="0"/>
+    <w:lsdException w:name="Dark List Accent 5" w:semiHidden="0" w:uiPriority="70" w:unhideWhenUsed="0"/>
+    <w:lsdException w:name="Colorful Shading Accent 5" w:semiHidden="0" w:uiPriority="71" w:unhideWhenUsed="0"/>
+    <w:lsdException w:name="Colorful List Accent 5" w:semiHidden="0" w:uiPriority="72" w:unhideWhenUsed="0"/>
+    <w:lsdException w:name="Colorful Grid Accent 5" w:semiHidden="0" w:uiPriority="73" w:unhideWhenUsed="0"/>
+    <w:lsdException w:name="Light Shading Accent 6" w:semiHidden="0" w:uiPriority="60" w:unhideWhenUsed="0"/>
+    <w:lsdException w:name="Light List Accent 6" w:semiHidden="0" w:uiPriority="61" w:unhideWhenUsed="0"/>
+    <w:lsdException w:name="Light Grid Accent 6" w:semiHidden="0" w:uiPriority="62" w:unhideWhenUsed="0"/>
+    <w:lsdException w:name="Medium Shading 1 Accent 6" w:semiHidden="0" w:uiPriority="63" w:unhideWhenUsed="0"/>
+    <w:lsdException w:name="Medium Shading 2 Accent 6" w:semiHidden="0" w:uiPriority="64" w:unhideWhenUsed="0"/>
+    <w:lsdException w:name="Medium List 1 Accent 6" w:semiHidden="0" w:uiPriority="65" w:unhideWhenUsed="0"/>
+    <w:lsdException w:name="Medium List 2 Accent 6" w:semiHidden="0" w:uiPriority="66" w:unhideWhenUsed="0"/>
+    <w:lsdException w:name="Medium Grid 1 Accent 6" w:semiHidden="0" w:uiPriority="67" w:unhideWhenUsed="0"/>
+    <w:lsdException w:name="Medium Grid 2 Accent 6" w:semiHidden="0" w:uiPriority="68" w:unhideWhenUsed="0"/>
+    <w:lsdException w:name="Medium Grid 3 Accent 6" w:semiHidden="0" w:uiPriority="69" w:unhideWhenUsed="0"/>
+    <w:lsdException w:name="Dark List Accent 6" w:semiHidden="0" w:uiPriority="70" w:unhideWhenUsed="0"/>
+    <w:lsdException w:name="Colorful Shading Accent 6" w:semiHidden="0" w:uiPriority="71" w:unhideWhenUsed="0"/>
+    <w:lsdException w:name="Colorful List Accent 6" w:semiHidden="0" w:uiPriority="72" w:unhideWhenUsed="0"/>
+    <w:lsdException w:name="Colorful Grid Accent 6" w:semiHidden="0" w:uiPriority="73" w:unhideWhenUsed="0"/>
+    <w:lsdException w:name="Subtle Emphasis" w:semiHidden="0" w:uiPriority="19" w:unhideWhenUsed="0" w:qFormat="1"/>
+    <w:lsdException w:name="Intense Emphasis" w:semiHidden="0" w:uiPriority="21" w:unhideWhenUsed="0" w:qFormat="1"/>
+    <w:lsdException w:name="Subtle Reference" w:semiHidden="0" w:uiPriority="31" w:unhideWhenUsed="0" w:qFormat="1"/>
+    <w:lsdException w:name="Intense Reference" w:semiHidden="0" w:uiPriority="32" w:unhideWhenUsed="0" w:qFormat="1"/>
+    <w:lsdException w:name="Book Title" w:semiHidden="0" w:uiPriority="33" w:unhideWhenUsed="0" w:qFormat="1"/>
+    <w:lsdException w:name="Bibliography" w:uiPriority="37"/>
+    <w:lsdException w:name="TOC Heading" w:uiPriority="39" w:qFormat="1"/>
   </w:latentStyles>
   <w:style w:type="paragraph" w:default="1" w:styleId="Normal">
     <w:name w:val="Normal"/>
@@ -950,6 +1201,7 @@
     <w:uiPriority w:val="99"/>
     <w:semiHidden/>
     <w:unhideWhenUsed/>
+    <w:qFormat/>
     <w:tblPr>
       <w:tblInd w:w="0" w:type="dxa"/>
       <w:tblCellMar>

</xml_diff>